<commit_message>
edited the titles in scope to fit heading 4 style
</commit_message>
<xml_diff>
--- a/Review/Project charter.docx
+++ b/Review/Project charter.docx
@@ -1603,11 +1603,33 @@
         </w:rPr>
         <w:t xml:space="preserve">. </w:t>
       </w:r>
-      <w:r>
-        <w:rPr>
-          <w:rFonts w:ascii="Times New Roman" w:hAnsi="Times New Roman" w:cs="Times New Roman"/>
-        </w:rPr>
-        <w:t xml:space="preserve">Furthermore some new features will be included into the new Ticketing System. </w:t>
+      <w:proofErr w:type="gramStart"/>
+      <w:r>
+        <w:rPr>
+          <w:rFonts w:ascii="Times New Roman" w:hAnsi="Times New Roman" w:cs="Times New Roman"/>
+        </w:rPr>
+        <w:t>Furthermore</w:t>
+      </w:r>
+      <w:proofErr w:type="gramEnd"/>
+      <w:r>
+        <w:rPr>
+          <w:rFonts w:ascii="Times New Roman" w:hAnsi="Times New Roman" w:cs="Times New Roman"/>
+        </w:rPr>
+        <w:t xml:space="preserve"> some new features will be included </w:t>
+      </w:r>
+      <w:proofErr w:type="gramStart"/>
+      <w:r>
+        <w:rPr>
+          <w:rFonts w:ascii="Times New Roman" w:hAnsi="Times New Roman" w:cs="Times New Roman"/>
+        </w:rPr>
+        <w:t>into</w:t>
+      </w:r>
+      <w:proofErr w:type="gramEnd"/>
+      <w:r>
+        <w:rPr>
+          <w:rFonts w:ascii="Times New Roman" w:hAnsi="Times New Roman" w:cs="Times New Roman"/>
+        </w:rPr>
+        <w:t xml:space="preserve"> the new Ticketing System. </w:t>
       </w:r>
       <w:r>
         <w:rPr>
@@ -1746,7 +1768,21 @@
         <w:rPr>
           <w:rFonts w:ascii="Times New Roman" w:hAnsi="Times New Roman" w:cs="Times New Roman"/>
         </w:rPr>
-        <w:t>The system will be accessible as web-based platform, available to authenticated users within the organization. It will support:</w:t>
+        <w:t xml:space="preserve">The system will be accessible as </w:t>
+      </w:r>
+      <w:proofErr w:type="gramStart"/>
+      <w:r>
+        <w:rPr>
+          <w:rFonts w:ascii="Times New Roman" w:hAnsi="Times New Roman" w:cs="Times New Roman"/>
+        </w:rPr>
+        <w:t>web</w:t>
+      </w:r>
+      <w:proofErr w:type="gramEnd"/>
+      <w:r>
+        <w:rPr>
+          <w:rFonts w:ascii="Times New Roman" w:hAnsi="Times New Roman" w:cs="Times New Roman"/>
+        </w:rPr>
+        <w:t>-based platform, available to authenticated users within the organization. It will support:</w:t>
       </w:r>
     </w:p>
     <w:p>
@@ -1881,7 +1917,15 @@
         <w:t>)</w:t>
       </w:r>
       <w:r>
-        <w:t>, and any supporting files</w:t>
+        <w:t xml:space="preserve">, and any </w:t>
+      </w:r>
+      <w:proofErr w:type="gramStart"/>
+      <w:r>
+        <w:t>supporting</w:t>
+      </w:r>
+      <w:proofErr w:type="gramEnd"/>
+      <w:r>
+        <w:t xml:space="preserve"> files</w:t>
       </w:r>
       <w:r>
         <w:t xml:space="preserve"> (e.g. image files of the issue, video files of the issue</w:t>
@@ -1917,7 +1961,15 @@
         <w:t>Once a ticket is submitted, it is assigned to the most suitable staff member or team</w:t>
       </w:r>
       <w:r>
-        <w:t xml:space="preserve">. This can be assigned manually (assigned to person or team), or assigned automatically </w:t>
+        <w:t xml:space="preserve">. This can be assigned manually (assigned to </w:t>
+      </w:r>
+      <w:proofErr w:type="gramStart"/>
+      <w:r>
+        <w:t>person</w:t>
+      </w:r>
+      <w:proofErr w:type="gramEnd"/>
+      <w:r>
+        <w:t xml:space="preserve"> or team), or assigned automatically </w:t>
       </w:r>
       <w:r>
         <w:t>based on expertise, workload, or responsibility</w:t>
@@ -2069,40 +2121,35 @@
     <w:p>
       <w:pPr>
         <w:pStyle w:val="NormalWeb"/>
-        <w:ind w:left="720"/>
-      </w:pPr>
-      <w:r>
-        <w:rPr>
-          <w:rFonts w:hAnsi="Symbol"/>
+        <w:ind w:left="720" w:firstLine="720"/>
+        <w:rPr>
           <w:b/>
           <w:bCs/>
+          <w:u w:val="single"/>
+        </w:rPr>
+      </w:pPr>
+      <w:r>
+        <w:rPr>
+          <w:rStyle w:val="Heading3Char"/>
+          <w:u w:val="single"/>
         </w:rPr>
         <w:lastRenderedPageBreak/>
-        <w:t></w:t>
-      </w:r>
-      <w:r>
-        <w:rPr>
-          <w:b/>
-          <w:bCs/>
-        </w:rPr>
-        <w:t xml:space="preserve">  </w:t>
-      </w:r>
-      <w:r>
-        <w:rPr>
-          <w:rStyle w:val="Strong"/>
-          <w:rFonts w:eastAsiaTheme="majorEastAsia"/>
-          <w:b w:val="0"/>
-          <w:bCs w:val="0"/>
-        </w:rPr>
-        <w:t>Integration with Test Scenario Tracking System</w:t>
-      </w:r>
-      <w:r>
-        <w:rPr>
-          <w:b/>
-          <w:bCs/>
-        </w:rPr>
-        <w:t xml:space="preserve">: </w:t>
-      </w:r>
+        <w:t xml:space="preserve">1.2.2 </w:t>
+      </w:r>
+      <w:r>
+        <w:rPr>
+          <w:rStyle w:val="Heading3Char"/>
+          <w:u w:val="single"/>
+        </w:rPr>
+        <w:t>Integration with Test Scenario Tracking System:</w:t>
+      </w:r>
+    </w:p>
+    <w:p>
+      <w:pPr>
+        <w:pStyle w:val="NormalWeb"/>
+        <w:ind w:left="1440" w:firstLine="720"/>
+        <w:jc w:val="both"/>
+      </w:pPr>
       <w:r>
         <w:t>Link tickets to corresponding test cases and scenarios to improve traceability and quality assurance.</w:t>
       </w:r>
@@ -2110,34 +2157,33 @@
     <w:p>
       <w:pPr>
         <w:pStyle w:val="NormalWeb"/>
-        <w:ind w:left="720"/>
-      </w:pPr>
-      <w:r>
-        <w:rPr>
-          <w:rFonts w:hAnsi="Symbol"/>
-          <w:b/>
-          <w:bCs/>
-        </w:rPr>
-        <w:t></w:t>
-      </w:r>
-      <w:r>
-        <w:rPr>
-          <w:b/>
-          <w:bCs/>
-        </w:rPr>
-        <w:t xml:space="preserve">  </w:t>
-      </w:r>
-      <w:r>
-        <w:rPr>
-          <w:rStyle w:val="Strong"/>
-          <w:rFonts w:eastAsiaTheme="majorEastAsia"/>
-          <w:b w:val="0"/>
-          <w:bCs w:val="0"/>
-        </w:rPr>
-        <w:t>Enhanced Features</w:t>
-      </w:r>
-      <w:r>
-        <w:t xml:space="preserve">: Introduce new functionalities such as </w:t>
+        <w:ind w:left="720" w:firstLine="720"/>
+      </w:pPr>
+      <w:r>
+        <w:rPr>
+          <w:rStyle w:val="Heading3Char"/>
+          <w:u w:val="single"/>
+        </w:rPr>
+        <w:t xml:space="preserve">1.2.3 </w:t>
+      </w:r>
+      <w:r>
+        <w:rPr>
+          <w:rStyle w:val="Heading3Char"/>
+          <w:u w:val="single"/>
+        </w:rPr>
+        <w:t>Enhanced Features:</w:t>
+      </w:r>
+      <w:r>
+        <w:t xml:space="preserve"> </w:t>
+      </w:r>
+    </w:p>
+    <w:p>
+      <w:pPr>
+        <w:pStyle w:val="NormalWeb"/>
+        <w:ind w:left="1440"/>
+      </w:pPr>
+      <w:r>
+        <w:t xml:space="preserve">Introduce new functionalities such as </w:t>
       </w:r>
       <w:r>
         <w:rPr>
@@ -2179,41 +2225,34 @@
     <w:p>
       <w:pPr>
         <w:pStyle w:val="NormalWeb"/>
-        <w:ind w:left="720"/>
-      </w:pPr>
-      <w:r>
-        <w:rPr>
-          <w:rFonts w:hAnsi="Symbol"/>
-          <w:b/>
-          <w:bCs/>
-        </w:rPr>
-        <w:t></w:t>
-      </w:r>
-      <w:r>
-        <w:rPr>
-          <w:b/>
-          <w:bCs/>
-        </w:rPr>
-        <w:t xml:space="preserve">  </w:t>
-      </w:r>
-      <w:r>
-        <w:rPr>
-          <w:rStyle w:val="Strong"/>
-          <w:rFonts w:eastAsiaTheme="majorEastAsia"/>
-          <w:b w:val="0"/>
-          <w:bCs w:val="0"/>
-        </w:rPr>
-        <w:t>Data Management</w:t>
-      </w:r>
-      <w:r>
-        <w:rPr>
-          <w:b/>
-          <w:bCs/>
-        </w:rPr>
-        <w:t>:</w:t>
-      </w:r>
-      <w:r>
-        <w:t xml:space="preserve"> Ensure secure storage, retrieval, and audit trails of all ticketing activities.</w:t>
+        <w:ind w:left="720" w:firstLine="720"/>
+        <w:rPr>
+          <w:rStyle w:val="Heading3Char"/>
+          <w:u w:val="single"/>
+        </w:rPr>
+      </w:pPr>
+      <w:r>
+        <w:rPr>
+          <w:rStyle w:val="Heading3Char"/>
+          <w:u w:val="single"/>
+        </w:rPr>
+        <w:t xml:space="preserve">1.2.4 </w:t>
+      </w:r>
+      <w:r>
+        <w:rPr>
+          <w:rStyle w:val="Heading3Char"/>
+          <w:u w:val="single"/>
+        </w:rPr>
+        <w:t xml:space="preserve">Data Management: </w:t>
+      </w:r>
+    </w:p>
+    <w:p>
+      <w:pPr>
+        <w:pStyle w:val="NormalWeb"/>
+        <w:ind w:left="720" w:firstLine="720"/>
+      </w:pPr>
+      <w:r>
+        <w:t>Ensure secure storage, retrieval, and audit trails of all ticketing activities.</w:t>
       </w:r>
       <w:r>
         <w:t xml:space="preserve"> </w:t>
@@ -2228,34 +2267,24 @@
     <w:p>
       <w:pPr>
         <w:pStyle w:val="NormalWeb"/>
-        <w:ind w:left="720"/>
-      </w:pPr>
-      <w:r>
-        <w:rPr>
-          <w:rFonts w:hAnsi="Symbol"/>
-          <w:b/>
-          <w:bCs/>
-        </w:rPr>
-        <w:t></w:t>
-      </w:r>
-      <w:r>
-        <w:rPr>
-          <w:b/>
-          <w:bCs/>
-        </w:rPr>
-        <w:t xml:space="preserve">  </w:t>
-      </w:r>
-      <w:r>
-        <w:rPr>
-          <w:rStyle w:val="Strong"/>
-          <w:rFonts w:eastAsiaTheme="majorEastAsia"/>
-          <w:b w:val="0"/>
-          <w:bCs w:val="0"/>
-        </w:rPr>
-        <w:t>Workflow Transparency</w:t>
-      </w:r>
-      <w:r>
-        <w:t>: Provide visibility to stakeholders through real-time status updates</w:t>
+        <w:ind w:left="720" w:firstLine="720"/>
+      </w:pPr>
+      <w:r>
+        <w:rPr>
+          <w:rStyle w:val="Heading3Char"/>
+          <w:u w:val="single"/>
+        </w:rPr>
+        <w:t xml:space="preserve">1.2.5 </w:t>
+      </w:r>
+      <w:r>
+        <w:rPr>
+          <w:rStyle w:val="Heading3Char"/>
+          <w:u w:val="single"/>
+        </w:rPr>
+        <w:t>Workflow Transparency:</w:t>
+      </w:r>
+      <w:r>
+        <w:t xml:space="preserve"> Provide visibility to stakeholders through real-time status updates</w:t>
       </w:r>
       <w:r>
         <w:t xml:space="preserve"> (tickets)</w:t>
@@ -2646,7 +2675,6 @@
         <w:rPr>
           <w:rFonts w:ascii="Times New Roman" w:hAnsi="Times New Roman" w:cs="Times New Roman"/>
         </w:rPr>
-        <w:lastRenderedPageBreak/>
         <w:t>End users: (Business Analyst, Developers, Business Users, Agents, Project manager, Admin)</w:t>
       </w:r>
     </w:p>
@@ -2665,7 +2693,35 @@
         <w:rPr>
           <w:rFonts w:ascii="Times New Roman" w:hAnsi="Times New Roman" w:cs="Times New Roman"/>
         </w:rPr>
-        <w:t>Provides detailed requirements for the Ticketing System and it’s integration with test scenario tracking management system.</w:t>
+        <w:t xml:space="preserve">Provides detailed requirements for the Ticketing System and </w:t>
+      </w:r>
+      <w:proofErr w:type="gramStart"/>
+      <w:r>
+        <w:rPr>
+          <w:rFonts w:ascii="Times New Roman" w:hAnsi="Times New Roman" w:cs="Times New Roman"/>
+        </w:rPr>
+        <w:t>it’s</w:t>
+      </w:r>
+      <w:proofErr w:type="gramEnd"/>
+      <w:r>
+        <w:rPr>
+          <w:rFonts w:ascii="Times New Roman" w:hAnsi="Times New Roman" w:cs="Times New Roman"/>
+        </w:rPr>
+        <w:t xml:space="preserve"> integration with </w:t>
+      </w:r>
+      <w:proofErr w:type="gramStart"/>
+      <w:r>
+        <w:rPr>
+          <w:rFonts w:ascii="Times New Roman" w:hAnsi="Times New Roman" w:cs="Times New Roman"/>
+        </w:rPr>
+        <w:t>test</w:t>
+      </w:r>
+      <w:proofErr w:type="gramEnd"/>
+      <w:r>
+        <w:rPr>
+          <w:rFonts w:ascii="Times New Roman" w:hAnsi="Times New Roman" w:cs="Times New Roman"/>
+        </w:rPr>
+        <w:t xml:space="preserve"> scenario tracking management system.</w:t>
       </w:r>
     </w:p>
     <w:p>
@@ -2810,7 +2866,21 @@
         <w:rPr>
           <w:rFonts w:ascii="Times New Roman" w:hAnsi="Times New Roman" w:cs="Times New Roman"/>
         </w:rPr>
-        <w:t>The users of the system shall have a stable internet connection and modern web browser to access the system.</w:t>
+        <w:t xml:space="preserve">The users of the system </w:t>
+      </w:r>
+      <w:proofErr w:type="gramStart"/>
+      <w:r>
+        <w:rPr>
+          <w:rFonts w:ascii="Times New Roman" w:hAnsi="Times New Roman" w:cs="Times New Roman"/>
+        </w:rPr>
+        <w:t>shall</w:t>
+      </w:r>
+      <w:proofErr w:type="gramEnd"/>
+      <w:r>
+        <w:rPr>
+          <w:rFonts w:ascii="Times New Roman" w:hAnsi="Times New Roman" w:cs="Times New Roman"/>
+        </w:rPr>
+        <w:t xml:space="preserve"> have a stable internet connection and modern web browser to access the system.</w:t>
       </w:r>
     </w:p>
     <w:p>
@@ -2884,7 +2954,15 @@
           <w:rFonts w:ascii="Times New Roman" w:hAnsi="Times New Roman" w:cs="Times New Roman"/>
           <w:highlight w:val="yellow"/>
         </w:rPr>
-        <w:t>(template for excel to get back feedback, remarks)</w:t>
+        <w:t xml:space="preserve">(template for excel to get back feedback, </w:t>
+      </w:r>
+      <w:proofErr w:type="gramStart"/>
+      <w:r>
+        <w:rPr>
+          <w:rFonts w:ascii="Times New Roman" w:hAnsi="Times New Roman" w:cs="Times New Roman"/>
+          <w:highlight w:val="yellow"/>
+        </w:rPr>
+        <w:t>remarks)</w:t>
       </w:r>
       <w:r>
         <w:rPr>
@@ -2896,7 +2974,14 @@
         <w:rPr>
           <w:rFonts w:ascii="Times New Roman" w:hAnsi="Times New Roman" w:cs="Times New Roman"/>
         </w:rPr>
-        <w:t xml:space="preserve"> and testing during the UAT phase.</w:t>
+        <w:t xml:space="preserve"> and</w:t>
+      </w:r>
+      <w:proofErr w:type="gramEnd"/>
+      <w:r>
+        <w:rPr>
+          <w:rFonts w:ascii="Times New Roman" w:hAnsi="Times New Roman" w:cs="Times New Roman"/>
+        </w:rPr>
+        <w:t xml:space="preserve"> testing during the UAT phase.</w:t>
       </w:r>
     </w:p>
     <w:p>
@@ -2923,13 +3008,41 @@
         <w:rPr>
           <w:rFonts w:ascii="Times New Roman" w:hAnsi="Times New Roman" w:cs="Times New Roman"/>
         </w:rPr>
-        <w:t>End-users are open to transition from the</w:t>
-      </w:r>
-      <w:r>
-        <w:rPr>
-          <w:rFonts w:ascii="Times New Roman" w:hAnsi="Times New Roman" w:cs="Times New Roman"/>
-        </w:rPr>
-        <w:t xml:space="preserve"> existing system using TMS Redmine and use the newly proposed ticketing system.</w:t>
+        <w:t xml:space="preserve">End-users are open to </w:t>
+      </w:r>
+      <w:proofErr w:type="gramStart"/>
+      <w:r>
+        <w:rPr>
+          <w:rFonts w:ascii="Times New Roman" w:hAnsi="Times New Roman" w:cs="Times New Roman"/>
+        </w:rPr>
+        <w:t>transition</w:t>
+      </w:r>
+      <w:proofErr w:type="gramEnd"/>
+      <w:r>
+        <w:rPr>
+          <w:rFonts w:ascii="Times New Roman" w:hAnsi="Times New Roman" w:cs="Times New Roman"/>
+        </w:rPr>
+        <w:t xml:space="preserve"> from the</w:t>
+      </w:r>
+      <w:r>
+        <w:rPr>
+          <w:rFonts w:ascii="Times New Roman" w:hAnsi="Times New Roman" w:cs="Times New Roman"/>
+        </w:rPr>
+        <w:t xml:space="preserve"> existing system using TMS Redmine and </w:t>
+      </w:r>
+      <w:proofErr w:type="gramStart"/>
+      <w:r>
+        <w:rPr>
+          <w:rFonts w:ascii="Times New Roman" w:hAnsi="Times New Roman" w:cs="Times New Roman"/>
+        </w:rPr>
+        <w:t>use</w:t>
+      </w:r>
+      <w:proofErr w:type="gramEnd"/>
+      <w:r>
+        <w:rPr>
+          <w:rFonts w:ascii="Times New Roman" w:hAnsi="Times New Roman" w:cs="Times New Roman"/>
+        </w:rPr>
+        <w:t xml:space="preserve"> the newly proposed ticketing system.</w:t>
       </w:r>
     </w:p>
     <w:p>
@@ -3009,7 +3122,21 @@
         <w:rPr>
           <w:rFonts w:ascii="Times New Roman" w:hAnsi="Times New Roman" w:cs="Times New Roman"/>
         </w:rPr>
-        <w:t>All requirements are assumed to remain unchanged during project lifecycle. The unchanged requirements are to ensure that the project team can design and develop the system without the need for significant adjustment</w:t>
+        <w:t xml:space="preserve">All requirements are assumed to remain unchanged during </w:t>
+      </w:r>
+      <w:proofErr w:type="gramStart"/>
+      <w:r>
+        <w:rPr>
+          <w:rFonts w:ascii="Times New Roman" w:hAnsi="Times New Roman" w:cs="Times New Roman"/>
+        </w:rPr>
+        <w:t>project</w:t>
+      </w:r>
+      <w:proofErr w:type="gramEnd"/>
+      <w:r>
+        <w:rPr>
+          <w:rFonts w:ascii="Times New Roman" w:hAnsi="Times New Roman" w:cs="Times New Roman"/>
+        </w:rPr>
+        <w:t xml:space="preserve"> lifecycle. The unchanged requirements are to ensure that the project team can design and develop the system without the need for significant adjustment</w:t>
       </w:r>
     </w:p>
     <w:p>
@@ -3549,8 +3676,18 @@
           <w:b/>
           <w:bCs/>
         </w:rPr>
-        <w:t>System Design Finalized (FSD) &amp; Approved</w:t>
-      </w:r>
+        <w:t xml:space="preserve">System Design Finalized (FSD) &amp; </w:t>
+      </w:r>
+      <w:proofErr w:type="gramStart"/>
+      <w:r>
+        <w:rPr>
+          <w:rFonts w:ascii="Times New Roman" w:hAnsi="Times New Roman" w:cs="Times New Roman"/>
+          <w:b/>
+          <w:bCs/>
+        </w:rPr>
+        <w:t>Approved</w:t>
+      </w:r>
+      <w:proofErr w:type="gramEnd"/>
       <w:r>
         <w:rPr>
           <w:rFonts w:ascii="Times New Roman" w:hAnsi="Times New Roman" w:cs="Times New Roman"/>
@@ -9169,6 +9306,7 @@
     <w:rsid w:val="000E62CB"/>
     <w:rsid w:val="001F5C30"/>
     <w:rsid w:val="003F2121"/>
+    <w:rsid w:val="003F5044"/>
     <w:rsid w:val="0046072F"/>
     <w:rsid w:val="004B7522"/>
     <w:rsid w:val="004C5234"/>
@@ -9179,7 +9317,6 @@
     <w:rsid w:val="00A92FED"/>
     <w:rsid w:val="00D71ED0"/>
     <w:rsid w:val="00E714BE"/>
-    <w:rsid w:val="00E74946"/>
     <w:rsid w:val="00E85E18"/>
     <w:rsid w:val="00E87FC1"/>
     <w:rsid w:val="00FC5EAA"/>

</xml_diff>

<commit_message>
completed scope for 2. integration explanation 3. new features
</commit_message>
<xml_diff>
--- a/Review/Project charter.docx
+++ b/Review/Project charter.docx
@@ -488,7 +488,7 @@
           <w:rFonts w:ascii="Times New Roman" w:hAnsi="Times New Roman" w:cs="Times New Roman"/>
         </w:rPr>
       </w:pPr>
-      <w:bookmarkStart w:id="0" w:name="_Toc207357427"/>
+      <w:bookmarkStart w:id="0" w:name="_Toc207369583"/>
       <w:r>
         <w:rPr>
           <w:rFonts w:ascii="Times New Roman" w:hAnsi="Times New Roman" w:cs="Times New Roman"/>
@@ -695,19 +695,11 @@
                 <w:rFonts w:ascii="Times New Roman" w:hAnsi="Times New Roman" w:cs="Times New Roman"/>
               </w:rPr>
             </w:pPr>
-            <w:proofErr w:type="spellStart"/>
             <w:r>
               <w:rPr>
                 <w:rFonts w:ascii="Times New Roman" w:hAnsi="Times New Roman" w:cs="Times New Roman"/>
               </w:rPr>
-              <w:t>Auguest</w:t>
-            </w:r>
-            <w:proofErr w:type="spellEnd"/>
-            <w:r>
-              <w:rPr>
-                <w:rFonts w:ascii="Times New Roman" w:hAnsi="Times New Roman" w:cs="Times New Roman"/>
-              </w:rPr>
-              <w:t xml:space="preserve"> 29</w:t>
+              <w:t>Auguest 29</w:t>
             </w:r>
           </w:p>
         </w:tc>
@@ -790,6 +782,9 @@
           <w:pPr>
             <w:pStyle w:val="TOCHeading"/>
           </w:pPr>
+          <w:r>
+            <w:t xml:space="preserve">Table Of </w:t>
+          </w:r>
           <w:r>
             <w:t>Contents</w:t>
           </w:r>
@@ -813,7 +808,7 @@
           <w:r>
             <w:fldChar w:fldCharType="separate"/>
           </w:r>
-          <w:hyperlink w:anchor="_Toc207357427" w:history="1">
+          <w:hyperlink w:anchor="_Toc207369583" w:history="1">
             <w:r>
               <w:rPr>
                 <w:rStyle w:val="Hyperlink"/>
@@ -841,7 +836,7 @@
                 <w:noProof/>
                 <w:webHidden/>
               </w:rPr>
-              <w:instrText xml:space="preserve"> PAGEREF _Toc207357427 \h </w:instrText>
+              <w:instrText xml:space="preserve"> PAGEREF _Toc207369583 \h </w:instrText>
             </w:r>
             <w:r>
               <w:rPr>
@@ -882,7 +877,7 @@
               <w:noProof/>
             </w:rPr>
           </w:pPr>
-          <w:hyperlink w:anchor="_Toc207357428" w:history="1">
+          <w:hyperlink w:anchor="_Toc207369584" w:history="1">
             <w:r>
               <w:rPr>
                 <w:rStyle w:val="Hyperlink"/>
@@ -910,7 +905,7 @@
                 <w:noProof/>
                 <w:webHidden/>
               </w:rPr>
-              <w:instrText xml:space="preserve"> PAGEREF _Toc207357428 \h </w:instrText>
+              <w:instrText xml:space="preserve"> PAGEREF _Toc207369584 \h </w:instrText>
             </w:r>
             <w:r>
               <w:rPr>
@@ -951,7 +946,7 @@
               <w:noProof/>
             </w:rPr>
           </w:pPr>
-          <w:hyperlink w:anchor="_Toc207357429" w:history="1">
+          <w:hyperlink w:anchor="_Toc207369585" w:history="1">
             <w:r>
               <w:rPr>
                 <w:rStyle w:val="Hyperlink"/>
@@ -979,7 +974,7 @@
                 <w:noProof/>
                 <w:webHidden/>
               </w:rPr>
-              <w:instrText xml:space="preserve"> PAGEREF _Toc207357429 \h </w:instrText>
+              <w:instrText xml:space="preserve"> PAGEREF _Toc207369585 \h </w:instrText>
             </w:r>
             <w:r>
               <w:rPr>
@@ -1020,7 +1015,7 @@
               <w:noProof/>
             </w:rPr>
           </w:pPr>
-          <w:hyperlink w:anchor="_Toc207357430" w:history="1">
+          <w:hyperlink w:anchor="_Toc207369586" w:history="1">
             <w:r>
               <w:rPr>
                 <w:rStyle w:val="Hyperlink"/>
@@ -1048,7 +1043,7 @@
                 <w:noProof/>
                 <w:webHidden/>
               </w:rPr>
-              <w:instrText xml:space="preserve"> PAGEREF _Toc207357430 \h </w:instrText>
+              <w:instrText xml:space="preserve"> PAGEREF _Toc207369586 \h </w:instrText>
             </w:r>
             <w:r>
               <w:rPr>
@@ -1089,7 +1084,7 @@
               <w:noProof/>
             </w:rPr>
           </w:pPr>
-          <w:hyperlink w:anchor="_Toc207357431" w:history="1">
+          <w:hyperlink w:anchor="_Toc207369587" w:history="1">
             <w:r>
               <w:rPr>
                 <w:rStyle w:val="Hyperlink"/>
@@ -1119,7 +1114,7 @@
                 <w:noProof/>
                 <w:webHidden/>
               </w:rPr>
-              <w:instrText xml:space="preserve"> PAGEREF _Toc207357431 \h </w:instrText>
+              <w:instrText xml:space="preserve"> PAGEREF _Toc207369587 \h </w:instrText>
             </w:r>
             <w:r>
               <w:rPr>
@@ -1140,6 +1135,290 @@
                 <w:webHidden/>
               </w:rPr>
               <w:t>3</w:t>
+            </w:r>
+            <w:r>
+              <w:rPr>
+                <w:noProof/>
+                <w:webHidden/>
+              </w:rPr>
+              <w:fldChar w:fldCharType="end"/>
+            </w:r>
+          </w:hyperlink>
+        </w:p>
+        <w:p>
+          <w:pPr>
+            <w:pStyle w:val="TOC3"/>
+            <w:tabs>
+              <w:tab w:val="right" w:leader="dot" w:pos="9350"/>
+            </w:tabs>
+            <w:rPr>
+              <w:noProof/>
+            </w:rPr>
+          </w:pPr>
+          <w:hyperlink w:anchor="_Toc207369588" w:history="1">
+            <w:r>
+              <w:rPr>
+                <w:rStyle w:val="Hyperlink"/>
+                <w:rFonts w:ascii="Times New Roman" w:hAnsi="Times New Roman"/>
+                <w:noProof/>
+                <w:kern w:val="0"/>
+                <w14:ligatures w14:val="none"/>
+              </w:rPr>
+              <w:t>1.2.2 Integration with Test Scenario Tracking System:</w:t>
+            </w:r>
+            <w:r>
+              <w:rPr>
+                <w:noProof/>
+                <w:webHidden/>
+              </w:rPr>
+              <w:tab/>
+            </w:r>
+            <w:r>
+              <w:rPr>
+                <w:noProof/>
+                <w:webHidden/>
+              </w:rPr>
+              <w:fldChar w:fldCharType="begin"/>
+            </w:r>
+            <w:r>
+              <w:rPr>
+                <w:noProof/>
+                <w:webHidden/>
+              </w:rPr>
+              <w:instrText xml:space="preserve"> PAGEREF _Toc207369588 \h </w:instrText>
+            </w:r>
+            <w:r>
+              <w:rPr>
+                <w:noProof/>
+                <w:webHidden/>
+              </w:rPr>
+            </w:r>
+            <w:r>
+              <w:rPr>
+                <w:noProof/>
+                <w:webHidden/>
+              </w:rPr>
+              <w:fldChar w:fldCharType="separate"/>
+            </w:r>
+            <w:r>
+              <w:rPr>
+                <w:noProof/>
+                <w:webHidden/>
+              </w:rPr>
+              <w:t>5</w:t>
+            </w:r>
+            <w:r>
+              <w:rPr>
+                <w:noProof/>
+                <w:webHidden/>
+              </w:rPr>
+              <w:fldChar w:fldCharType="end"/>
+            </w:r>
+          </w:hyperlink>
+        </w:p>
+        <w:p>
+          <w:pPr>
+            <w:pStyle w:val="TOC3"/>
+            <w:tabs>
+              <w:tab w:val="right" w:leader="dot" w:pos="9350"/>
+            </w:tabs>
+            <w:rPr>
+              <w:noProof/>
+            </w:rPr>
+          </w:pPr>
+          <w:hyperlink w:anchor="_Toc207369589" w:history="1">
+            <w:r>
+              <w:rPr>
+                <w:rStyle w:val="Hyperlink"/>
+                <w:rFonts w:ascii="Times New Roman" w:hAnsi="Times New Roman"/>
+                <w:noProof/>
+                <w:kern w:val="0"/>
+                <w14:ligatures w14:val="none"/>
+              </w:rPr>
+              <w:t>1.2.3 Enhanced Features:</w:t>
+            </w:r>
+            <w:r>
+              <w:rPr>
+                <w:noProof/>
+                <w:webHidden/>
+              </w:rPr>
+              <w:tab/>
+            </w:r>
+            <w:r>
+              <w:rPr>
+                <w:noProof/>
+                <w:webHidden/>
+              </w:rPr>
+              <w:fldChar w:fldCharType="begin"/>
+            </w:r>
+            <w:r>
+              <w:rPr>
+                <w:noProof/>
+                <w:webHidden/>
+              </w:rPr>
+              <w:instrText xml:space="preserve"> PAGEREF _Toc207369589 \h </w:instrText>
+            </w:r>
+            <w:r>
+              <w:rPr>
+                <w:noProof/>
+                <w:webHidden/>
+              </w:rPr>
+            </w:r>
+            <w:r>
+              <w:rPr>
+                <w:noProof/>
+                <w:webHidden/>
+              </w:rPr>
+              <w:fldChar w:fldCharType="separate"/>
+            </w:r>
+            <w:r>
+              <w:rPr>
+                <w:noProof/>
+                <w:webHidden/>
+              </w:rPr>
+              <w:t>5</w:t>
+            </w:r>
+            <w:r>
+              <w:rPr>
+                <w:noProof/>
+                <w:webHidden/>
+              </w:rPr>
+              <w:fldChar w:fldCharType="end"/>
+            </w:r>
+          </w:hyperlink>
+        </w:p>
+        <w:p>
+          <w:pPr>
+            <w:pStyle w:val="TOC3"/>
+            <w:tabs>
+              <w:tab w:val="right" w:leader="dot" w:pos="9350"/>
+            </w:tabs>
+            <w:rPr>
+              <w:noProof/>
+            </w:rPr>
+          </w:pPr>
+          <w:hyperlink w:anchor="_Toc207369590" w:history="1">
+            <w:r>
+              <w:rPr>
+                <w:rStyle w:val="Hyperlink"/>
+                <w:rFonts w:ascii="Times New Roman" w:hAnsi="Times New Roman"/>
+                <w:noProof/>
+                <w:kern w:val="0"/>
+                <w14:ligatures w14:val="none"/>
+              </w:rPr>
+              <w:t>1.2.4 Data Management:</w:t>
+            </w:r>
+            <w:r>
+              <w:rPr>
+                <w:noProof/>
+                <w:webHidden/>
+              </w:rPr>
+              <w:tab/>
+            </w:r>
+            <w:r>
+              <w:rPr>
+                <w:noProof/>
+                <w:webHidden/>
+              </w:rPr>
+              <w:fldChar w:fldCharType="begin"/>
+            </w:r>
+            <w:r>
+              <w:rPr>
+                <w:noProof/>
+                <w:webHidden/>
+              </w:rPr>
+              <w:instrText xml:space="preserve"> PAGEREF _Toc207369590 \h </w:instrText>
+            </w:r>
+            <w:r>
+              <w:rPr>
+                <w:noProof/>
+                <w:webHidden/>
+              </w:rPr>
+            </w:r>
+            <w:r>
+              <w:rPr>
+                <w:noProof/>
+                <w:webHidden/>
+              </w:rPr>
+              <w:fldChar w:fldCharType="separate"/>
+            </w:r>
+            <w:r>
+              <w:rPr>
+                <w:noProof/>
+                <w:webHidden/>
+              </w:rPr>
+              <w:t>5</w:t>
+            </w:r>
+            <w:r>
+              <w:rPr>
+                <w:noProof/>
+                <w:webHidden/>
+              </w:rPr>
+              <w:fldChar w:fldCharType="end"/>
+            </w:r>
+          </w:hyperlink>
+        </w:p>
+        <w:p>
+          <w:pPr>
+            <w:pStyle w:val="TOC3"/>
+            <w:tabs>
+              <w:tab w:val="right" w:leader="dot" w:pos="9350"/>
+            </w:tabs>
+            <w:rPr>
+              <w:noProof/>
+            </w:rPr>
+          </w:pPr>
+          <w:hyperlink w:anchor="_Toc207369591" w:history="1">
+            <w:r>
+              <w:rPr>
+                <w:rStyle w:val="Hyperlink"/>
+                <w:rFonts w:ascii="Times New Roman" w:hAnsi="Times New Roman"/>
+                <w:noProof/>
+                <w:kern w:val="0"/>
+                <w14:ligatures w14:val="none"/>
+              </w:rPr>
+              <w:t>1.2.5 Workflow Transparency:</w:t>
+            </w:r>
+            <w:r>
+              <w:rPr>
+                <w:noProof/>
+                <w:webHidden/>
+              </w:rPr>
+              <w:tab/>
+            </w:r>
+            <w:r>
+              <w:rPr>
+                <w:noProof/>
+                <w:webHidden/>
+              </w:rPr>
+              <w:fldChar w:fldCharType="begin"/>
+            </w:r>
+            <w:r>
+              <w:rPr>
+                <w:noProof/>
+                <w:webHidden/>
+              </w:rPr>
+              <w:instrText xml:space="preserve"> PAGEREF _Toc207369591 \h </w:instrText>
+            </w:r>
+            <w:r>
+              <w:rPr>
+                <w:noProof/>
+                <w:webHidden/>
+              </w:rPr>
+            </w:r>
+            <w:r>
+              <w:rPr>
+                <w:noProof/>
+                <w:webHidden/>
+              </w:rPr>
+              <w:fldChar w:fldCharType="separate"/>
+            </w:r>
+            <w:r>
+              <w:rPr>
+                <w:noProof/>
+                <w:webHidden/>
+              </w:rPr>
+              <w:t>6</w:t>
             </w:r>
             <w:r>
               <w:rPr>
@@ -1160,7 +1439,7 @@
               <w:noProof/>
             </w:rPr>
           </w:pPr>
-          <w:hyperlink w:anchor="_Toc207357432" w:history="1">
+          <w:hyperlink w:anchor="_Toc207369592" w:history="1">
             <w:r>
               <w:rPr>
                 <w:rStyle w:val="Hyperlink"/>
@@ -1188,7 +1467,7 @@
                 <w:noProof/>
                 <w:webHidden/>
               </w:rPr>
-              <w:instrText xml:space="preserve"> PAGEREF _Toc207357432 \h </w:instrText>
+              <w:instrText xml:space="preserve"> PAGEREF _Toc207369592 \h </w:instrText>
             </w:r>
             <w:r>
               <w:rPr>
@@ -1208,7 +1487,7 @@
                 <w:noProof/>
                 <w:webHidden/>
               </w:rPr>
-              <w:t>5</w:t>
+              <w:t>6</w:t>
             </w:r>
             <w:r>
               <w:rPr>
@@ -1229,7 +1508,7 @@
               <w:noProof/>
             </w:rPr>
           </w:pPr>
-          <w:hyperlink w:anchor="_Toc207357433" w:history="1">
+          <w:hyperlink w:anchor="_Toc207369593" w:history="1">
             <w:r>
               <w:rPr>
                 <w:rStyle w:val="Hyperlink"/>
@@ -1257,7 +1536,7 @@
                 <w:noProof/>
                 <w:webHidden/>
               </w:rPr>
-              <w:instrText xml:space="preserve"> PAGEREF _Toc207357433 \h </w:instrText>
+              <w:instrText xml:space="preserve"> PAGEREF _Toc207369593 \h </w:instrText>
             </w:r>
             <w:r>
               <w:rPr>
@@ -1277,7 +1556,7 @@
                 <w:noProof/>
                 <w:webHidden/>
               </w:rPr>
-              <w:t>8</w:t>
+              <w:t>10</w:t>
             </w:r>
             <w:r>
               <w:rPr>
@@ -1298,7 +1577,7 @@
               <w:noProof/>
             </w:rPr>
           </w:pPr>
-          <w:hyperlink w:anchor="_Toc207357434" w:history="1">
+          <w:hyperlink w:anchor="_Toc207369594" w:history="1">
             <w:r>
               <w:rPr>
                 <w:rStyle w:val="Hyperlink"/>
@@ -1326,7 +1605,7 @@
                 <w:noProof/>
                 <w:webHidden/>
               </w:rPr>
-              <w:instrText xml:space="preserve"> PAGEREF _Toc207357434 \h </w:instrText>
+              <w:instrText xml:space="preserve"> PAGEREF _Toc207369594 \h </w:instrText>
             </w:r>
             <w:r>
               <w:rPr>
@@ -1346,7 +1625,7 @@
                 <w:noProof/>
                 <w:webHidden/>
               </w:rPr>
-              <w:t>10</w:t>
+              <w:t>12</w:t>
             </w:r>
             <w:r>
               <w:rPr>
@@ -1359,11 +1638,6 @@
         </w:p>
         <w:p>
           <w:r>
-            <w:rPr>
-              <w:b/>
-              <w:bCs/>
-              <w:noProof/>
-            </w:rPr>
             <w:fldChar w:fldCharType="end"/>
           </w:r>
         </w:p>
@@ -1407,7 +1681,7 @@
           <w:u w:val="single"/>
         </w:rPr>
       </w:pPr>
-      <w:bookmarkStart w:id="1" w:name="_Toc207357428"/>
+      <w:bookmarkStart w:id="1" w:name="_Toc207369584"/>
       <w:r>
         <w:rPr>
           <w:rFonts w:ascii="Times New Roman" w:hAnsi="Times New Roman" w:cs="Times New Roman"/>
@@ -1486,7 +1760,7 @@
           <w:u w:val="single"/>
         </w:rPr>
       </w:pPr>
-      <w:bookmarkStart w:id="2" w:name="_Toc207357429"/>
+      <w:bookmarkStart w:id="2" w:name="_Toc207369585"/>
       <w:r>
         <w:rPr>
           <w:rStyle w:val="Heading2Char"/>
@@ -1603,33 +1877,11 @@
         </w:rPr>
         <w:t xml:space="preserve">. </w:t>
       </w:r>
-      <w:proofErr w:type="gramStart"/>
-      <w:r>
-        <w:rPr>
-          <w:rFonts w:ascii="Times New Roman" w:hAnsi="Times New Roman" w:cs="Times New Roman"/>
-        </w:rPr>
-        <w:t>Furthermore</w:t>
-      </w:r>
-      <w:proofErr w:type="gramEnd"/>
-      <w:r>
-        <w:rPr>
-          <w:rFonts w:ascii="Times New Roman" w:hAnsi="Times New Roman" w:cs="Times New Roman"/>
-        </w:rPr>
-        <w:t xml:space="preserve"> some new features will be included </w:t>
-      </w:r>
-      <w:proofErr w:type="gramStart"/>
-      <w:r>
-        <w:rPr>
-          <w:rFonts w:ascii="Times New Roman" w:hAnsi="Times New Roman" w:cs="Times New Roman"/>
-        </w:rPr>
-        <w:t>into</w:t>
-      </w:r>
-      <w:proofErr w:type="gramEnd"/>
-      <w:r>
-        <w:rPr>
-          <w:rFonts w:ascii="Times New Roman" w:hAnsi="Times New Roman" w:cs="Times New Roman"/>
-        </w:rPr>
-        <w:t xml:space="preserve"> the new Ticketing System. </w:t>
+      <w:r>
+        <w:rPr>
+          <w:rFonts w:ascii="Times New Roman" w:hAnsi="Times New Roman" w:cs="Times New Roman"/>
+        </w:rPr>
+        <w:t xml:space="preserve">Furthermore some new features will be included into the new Ticketing System. </w:t>
       </w:r>
       <w:r>
         <w:rPr>
@@ -1725,7 +1977,7 @@
           <w:u w:val="single"/>
         </w:rPr>
       </w:pPr>
-      <w:bookmarkStart w:id="3" w:name="_Toc207357430"/>
+      <w:bookmarkStart w:id="3" w:name="_Toc207369586"/>
       <w:r>
         <w:rPr>
           <w:rFonts w:ascii="Times New Roman" w:hAnsi="Times New Roman" w:cs="Times New Roman"/>
@@ -1768,21 +2020,7 @@
         <w:rPr>
           <w:rFonts w:ascii="Times New Roman" w:hAnsi="Times New Roman" w:cs="Times New Roman"/>
         </w:rPr>
-        <w:t xml:space="preserve">The system will be accessible as </w:t>
-      </w:r>
-      <w:proofErr w:type="gramStart"/>
-      <w:r>
-        <w:rPr>
-          <w:rFonts w:ascii="Times New Roman" w:hAnsi="Times New Roman" w:cs="Times New Roman"/>
-        </w:rPr>
-        <w:t>web</w:t>
-      </w:r>
-      <w:proofErr w:type="gramEnd"/>
-      <w:r>
-        <w:rPr>
-          <w:rFonts w:ascii="Times New Roman" w:hAnsi="Times New Roman" w:cs="Times New Roman"/>
-        </w:rPr>
-        <w:t>-based platform, available to authenticated users within the organization. It will support:</w:t>
+        <w:t>The system will be accessible as web-based platform, available to authenticated users within the organization. It will support:</w:t>
       </w:r>
     </w:p>
     <w:p>
@@ -1819,7 +2057,7 @@
         <w:pStyle w:val="NormalWeb"/>
         <w:ind w:left="720"/>
       </w:pPr>
-      <w:bookmarkStart w:id="4" w:name="_Toc207357431"/>
+      <w:bookmarkStart w:id="4" w:name="_Toc207369587"/>
       <w:r>
         <w:rPr>
           <w:rStyle w:val="Heading3Char"/>
@@ -1917,15 +2155,7 @@
         <w:t>)</w:t>
       </w:r>
       <w:r>
-        <w:t xml:space="preserve">, and any </w:t>
-      </w:r>
-      <w:proofErr w:type="gramStart"/>
-      <w:r>
-        <w:t>supporting</w:t>
-      </w:r>
-      <w:proofErr w:type="gramEnd"/>
-      <w:r>
-        <w:t xml:space="preserve"> files</w:t>
+        <w:t>, and any supporting files</w:t>
       </w:r>
       <w:r>
         <w:t xml:space="preserve"> (e.g. image files of the issue, video files of the issue</w:t>
@@ -1961,15 +2191,7 @@
         <w:t>Once a ticket is submitted, it is assigned to the most suitable staff member or team</w:t>
       </w:r>
       <w:r>
-        <w:t xml:space="preserve">. This can be assigned manually (assigned to </w:t>
-      </w:r>
-      <w:proofErr w:type="gramStart"/>
-      <w:r>
-        <w:t>person</w:t>
-      </w:r>
-      <w:proofErr w:type="gramEnd"/>
-      <w:r>
-        <w:t xml:space="preserve"> or team), or assigned automatically </w:t>
+        <w:t xml:space="preserve">. This can be assigned manually (assigned to person or team), or assigned automatically </w:t>
       </w:r>
       <w:r>
         <w:t>based on expertise, workload, or responsibility</w:t>
@@ -1995,13 +2217,8 @@
       <w:r>
         <w:t xml:space="preserve"> </w:t>
       </w:r>
-      <w:proofErr w:type="spellStart"/>
-      <w:r>
-        <w:t>Priotization</w:t>
-      </w:r>
-      <w:proofErr w:type="spellEnd"/>
-      <w:r>
-        <w:t xml:space="preserve"> of tickets: </w:t>
+      <w:r>
+        <w:t xml:space="preserve">Priotization of tickets: </w:t>
       </w:r>
     </w:p>
     <w:p>
@@ -2121,18 +2338,18 @@
     <w:p>
       <w:pPr>
         <w:pStyle w:val="NormalWeb"/>
-        <w:ind w:left="720" w:firstLine="720"/>
-        <w:rPr>
-          <w:b/>
-          <w:bCs/>
-          <w:u w:val="single"/>
-        </w:rPr>
-      </w:pPr>
-      <w:r>
+        <w:ind w:firstLine="720"/>
         <w:rPr>
           <w:rStyle w:val="Heading3Char"/>
           <w:u w:val="single"/>
         </w:rPr>
+      </w:pPr>
+      <w:bookmarkStart w:id="5" w:name="_Toc207369588"/>
+      <w:r>
+        <w:rPr>
+          <w:rStyle w:val="Heading3Char"/>
+          <w:u w:val="single"/>
+        </w:rPr>
         <w:lastRenderedPageBreak/>
         <w:t xml:space="preserve">1.2.2 </w:t>
       </w:r>
@@ -2142,6 +2359,118 @@
           <w:u w:val="single"/>
         </w:rPr>
         <w:t>Integration with Test Scenario Tracking System:</w:t>
+      </w:r>
+      <w:bookmarkEnd w:id="5"/>
+    </w:p>
+    <w:p>
+      <w:pPr>
+        <w:pStyle w:val="NormalWeb"/>
+        <w:ind w:left="720" w:firstLine="720"/>
+        <w:jc w:val="both"/>
+      </w:pPr>
+      <w:r>
+        <w:t xml:space="preserve">The Ticketing System will integrate with the Test Scenario Tracking System to enhance quality assurance and defect management. </w:t>
+      </w:r>
+    </w:p>
+    <w:p>
+      <w:pPr>
+        <w:pStyle w:val="NormalWeb"/>
+        <w:ind w:left="720" w:firstLine="720"/>
+        <w:jc w:val="both"/>
+      </w:pPr>
+      <w:r>
+        <w:t>Failed test cases will automatically generate tickets in the system</w:t>
+      </w:r>
+      <w:r>
+        <w:t xml:space="preserve">. Tickets will have </w:t>
+      </w:r>
+      <w:r>
+        <w:t>details such as expected</w:t>
+      </w:r>
+      <w:r>
+        <w:t xml:space="preserve">, </w:t>
+      </w:r>
+      <w:r>
+        <w:t>actual behavior</w:t>
+      </w:r>
+      <w:r>
+        <w:t xml:space="preserve"> and reporter</w:t>
+      </w:r>
+      <w:r>
+        <w:t xml:space="preserve"> carried over for review. QA leads will be able to approve, </w:t>
+      </w:r>
+      <w:r>
+        <w:t>merge</w:t>
+      </w:r>
+      <w:r>
+        <w:t xml:space="preserve">, and manage these tickets to avoid duplication. </w:t>
+      </w:r>
+    </w:p>
+    <w:p>
+      <w:pPr>
+        <w:pStyle w:val="NormalWeb"/>
+        <w:ind w:left="720" w:firstLine="720"/>
+        <w:jc w:val="both"/>
+      </w:pPr>
+      <w:r>
+        <w:t>Once resolved, ticket outcomes will be synchronized back to the Test Scenario Tracking System to update the status of the associated test cases. This integration ensures full traceability between testing activities and issue resolution, strengthening both software quality and team collaboration.</w:t>
+      </w:r>
+    </w:p>
+    <w:p>
+      <w:pPr>
+        <w:pStyle w:val="NormalWeb"/>
+        <w:ind w:firstLine="720"/>
+        <w:jc w:val="both"/>
+      </w:pPr>
+      <w:bookmarkStart w:id="6" w:name="_Toc207369589"/>
+      <w:r>
+        <w:rPr>
+          <w:rStyle w:val="Heading3Char"/>
+          <w:u w:val="single"/>
+        </w:rPr>
+        <w:t xml:space="preserve">1.2.3 </w:t>
+      </w:r>
+      <w:r>
+        <w:rPr>
+          <w:rStyle w:val="Heading3Char"/>
+          <w:u w:val="single"/>
+        </w:rPr>
+        <w:t xml:space="preserve">New </w:t>
+      </w:r>
+      <w:r>
+        <w:rPr>
+          <w:rStyle w:val="Heading3Char"/>
+          <w:u w:val="single"/>
+        </w:rPr>
+        <w:t>Features:</w:t>
+      </w:r>
+      <w:bookmarkEnd w:id="6"/>
+      <w:r>
+        <w:t xml:space="preserve"> </w:t>
+      </w:r>
+    </w:p>
+    <w:p>
+      <w:pPr>
+        <w:pStyle w:val="NormalWeb"/>
+        <w:ind w:left="1440"/>
+        <w:rPr>
+          <w:rStyle w:val="Heading4Char"/>
+          <w:u w:val="single"/>
+        </w:rPr>
+      </w:pPr>
+      <w:r>
+        <w:rPr>
+          <w:rStyle w:val="Heading4Char"/>
+          <w:u w:val="single"/>
+        </w:rPr>
+        <w:t xml:space="preserve">1.2.3.1 </w:t>
+      </w:r>
+      <w:r>
+        <w:rPr>
+          <w:rStyle w:val="Heading4Char"/>
+          <w:u w:val="single"/>
+        </w:rPr>
+        <w:t>Inbox notifications</w:t>
       </w:r>
     </w:p>
     <w:p>
@@ -2149,9 +2478,181 @@
         <w:pStyle w:val="NormalWeb"/>
         <w:ind w:left="1440" w:firstLine="720"/>
         <w:jc w:val="both"/>
-      </w:pPr>
-      <w:r>
-        <w:t>Link tickets to corresponding test cases and scenarios to improve traceability and quality assurance.</w:t>
+        <w:rPr>
+          <w:rFonts w:eastAsiaTheme="majorEastAsia" w:cstheme="majorBidi"/>
+          <w:i/>
+          <w:iCs/>
+          <w:color w:val="2F5496" w:themeColor="accent1" w:themeShade="BF"/>
+          <w:u w:val="single"/>
+        </w:rPr>
+      </w:pPr>
+      <w:r>
+        <w:t>Users and staff will receive in-system inbox notifications whenever relevant updates occur, such as when a ticket is assigned, updated, or resolved. This ensures that important changes are not missed and reduces the need for constant manual checking or follow-ups. Notifications can also help prioritize attention by highlighting critical or overdue tickets.</w:t>
+      </w:r>
+    </w:p>
+    <w:p>
+      <w:pPr>
+        <w:pStyle w:val="NormalWeb"/>
+        <w:ind w:left="1440"/>
+        <w:rPr>
+          <w:rStyle w:val="Heading4Char"/>
+        </w:rPr>
+      </w:pPr>
+      <w:r>
+        <w:rPr>
+          <w:rStyle w:val="Heading4Char"/>
+        </w:rPr>
+        <w:t xml:space="preserve">1.2.3.2 </w:t>
+      </w:r>
+      <w:r>
+        <w:rPr>
+          <w:rStyle w:val="Heading4Char"/>
+        </w:rPr>
+        <w:t>Automated assigning rules</w:t>
+      </w:r>
+    </w:p>
+    <w:p>
+      <w:pPr>
+        <w:pStyle w:val="NormalWeb"/>
+        <w:ind w:left="1440" w:firstLine="720"/>
+        <w:jc w:val="both"/>
+      </w:pPr>
+      <w:r>
+        <w:t>The system will include automation rules that automatically assign tickets to the right team or staff member based on predefined conditions. For example,</w:t>
+      </w:r>
+      <w:r>
+        <w:t xml:space="preserve"> depending on the issue being raised in which module, the ticket will be sent to the specific developer or team who is in charge of that module.</w:t>
+      </w:r>
+      <w:r>
+        <w:t xml:space="preserve"> This reduces manual effort, prevents tickets from sitting unassigned, and speeds up response times.</w:t>
+      </w:r>
+    </w:p>
+    <w:p>
+      <w:pPr>
+        <w:pStyle w:val="NormalWeb"/>
+        <w:ind w:left="1440"/>
+        <w:rPr>
+          <w:rStyle w:val="Heading4Char"/>
+        </w:rPr>
+      </w:pPr>
+      <w:r>
+        <w:rPr>
+          <w:rStyle w:val="Heading4Char"/>
+        </w:rPr>
+        <w:t xml:space="preserve">1.2.3.3 </w:t>
+      </w:r>
+      <w:r>
+        <w:rPr>
+          <w:rStyle w:val="Heading4Char"/>
+        </w:rPr>
+        <w:t>Knowledge base</w:t>
+      </w:r>
+    </w:p>
+    <w:p>
+      <w:pPr>
+        <w:pStyle w:val="NormalWeb"/>
+        <w:ind w:left="1440" w:firstLine="720"/>
+        <w:jc w:val="both"/>
+      </w:pPr>
+      <w:r>
+        <w:t>A searchable knowledge base will be integrated into the system, containing solutions to common problems, FAQs, and step-by-step guides. This empowers users to resolve simple issues on their own without needing to raise a ticket. It also helps support staff by providing a reference for recurring problems, ensuring consistency and reducing resolution time.</w:t>
+      </w:r>
+    </w:p>
+    <w:p>
+      <w:pPr>
+        <w:pStyle w:val="NormalWeb"/>
+        <w:ind w:left="1440"/>
+      </w:pPr>
+    </w:p>
+    <w:p>
+      <w:pPr>
+        <w:pStyle w:val="NormalWeb"/>
+        <w:ind w:left="1440"/>
+        <w:rPr>
+          <w:rFonts w:eastAsiaTheme="majorEastAsia" w:cstheme="majorBidi"/>
+          <w:i/>
+          <w:iCs/>
+          <w:color w:val="2F5496" w:themeColor="accent1" w:themeShade="BF"/>
+        </w:rPr>
+      </w:pPr>
+    </w:p>
+    <w:p>
+      <w:pPr>
+        <w:pStyle w:val="NormalWeb"/>
+        <w:ind w:left="1440"/>
+        <w:rPr>
+          <w:u w:val="single"/>
+        </w:rPr>
+      </w:pPr>
+      <w:r>
+        <w:rPr>
+          <w:rStyle w:val="Heading4Char"/>
+          <w:u w:val="single"/>
+        </w:rPr>
+        <w:lastRenderedPageBreak/>
+        <w:t>1.2.3.4 U</w:t>
+      </w:r>
+      <w:r>
+        <w:rPr>
+          <w:rStyle w:val="Heading4Char"/>
+          <w:u w:val="single"/>
+        </w:rPr>
+        <w:t>ser interface</w:t>
+      </w:r>
+    </w:p>
+    <w:p>
+      <w:pPr>
+        <w:pStyle w:val="NormalWeb"/>
+        <w:ind w:left="1440" w:firstLine="720"/>
+        <w:jc w:val="both"/>
+      </w:pPr>
+      <w:r>
+        <w:t xml:space="preserve">The system will feature a modern user interface designed for </w:t>
+      </w:r>
+      <w:r>
+        <w:t>usability</w:t>
+      </w:r>
+      <w:r>
+        <w:t>. A clean layout with dashboards, clear navigation, and responsive design will help both users and staff interact with the platform</w:t>
+      </w:r>
+      <w:r>
+        <w:t xml:space="preserve">. </w:t>
+      </w:r>
+      <w:r>
+        <w:t>This reduces training time for new users and minimizes errors caused by confusing workflows.</w:t>
+      </w:r>
+    </w:p>
+    <w:p>
+      <w:pPr>
+        <w:pStyle w:val="NormalWeb"/>
+        <w:ind w:firstLine="720"/>
+        <w:rPr>
+          <w:rStyle w:val="Heading3Char"/>
+          <w:u w:val="single"/>
+        </w:rPr>
+      </w:pPr>
+      <w:bookmarkStart w:id="7" w:name="_Toc207369590"/>
+      <w:r>
+        <w:rPr>
+          <w:rStyle w:val="Heading3Char"/>
+          <w:u w:val="single"/>
+        </w:rPr>
+        <w:t xml:space="preserve">1.2.4 </w:t>
+      </w:r>
+      <w:r>
+        <w:rPr>
+          <w:rStyle w:val="Heading3Char"/>
+          <w:u w:val="single"/>
+        </w:rPr>
+        <w:t>Data Management:</w:t>
+      </w:r>
+      <w:bookmarkEnd w:id="7"/>
+      <w:r>
+        <w:rPr>
+          <w:rStyle w:val="Heading3Char"/>
+          <w:u w:val="single"/>
+        </w:rPr>
+        <w:t xml:space="preserve"> </w:t>
       </w:r>
     </w:p>
     <w:p>
@@ -2160,19 +2661,63 @@
         <w:ind w:left="720" w:firstLine="720"/>
       </w:pPr>
       <w:r>
+        <w:t>Ensure secure storage, retrieval, and audit trails of all ticketing activities.</w:t>
+      </w:r>
+      <w:r>
+        <w:t xml:space="preserve"> </w:t>
+      </w:r>
+      <w:r>
+        <w:rPr>
+          <w:highlight w:val="yellow"/>
+        </w:rPr>
+        <w:t xml:space="preserve">(what data management system </w:t>
+      </w:r>
+      <w:r>
+        <w:rPr>
+          <w:highlight w:val="yellow"/>
+        </w:rPr>
+        <w:t xml:space="preserve">am I </w:t>
+      </w:r>
+      <w:r>
+        <w:rPr>
+          <w:highlight w:val="yellow"/>
+        </w:rPr>
+        <w:t>using</w:t>
+      </w:r>
+      <w:r>
+        <w:rPr>
+          <w:highlight w:val="yellow"/>
+        </w:rPr>
+        <w:t>? Postgres ? stuff la</w:t>
+      </w:r>
+      <w:r>
+        <w:rPr>
+          <w:highlight w:val="yellow"/>
+        </w:rPr>
+        <w:t>)</w:t>
+      </w:r>
+    </w:p>
+    <w:p>
+      <w:pPr>
+        <w:pStyle w:val="NormalWeb"/>
+        <w:ind w:firstLine="720"/>
+      </w:pPr>
+      <w:bookmarkStart w:id="8" w:name="_Toc207369591"/>
+      <w:r>
         <w:rPr>
           <w:rStyle w:val="Heading3Char"/>
           <w:u w:val="single"/>
         </w:rPr>
-        <w:t xml:space="preserve">1.2.3 </w:t>
+        <w:t xml:space="preserve">1.2.5 </w:t>
       </w:r>
       <w:r>
         <w:rPr>
           <w:rStyle w:val="Heading3Char"/>
           <w:u w:val="single"/>
         </w:rPr>
-        <w:t>Enhanced Features:</w:t>
-      </w:r>
+        <w:t>Workflow Transparency:</w:t>
+      </w:r>
+      <w:bookmarkEnd w:id="8"/>
       <w:r>
         <w:t xml:space="preserve"> </w:t>
       </w:r>
@@ -2180,111 +2725,10 @@
     <w:p>
       <w:pPr>
         <w:pStyle w:val="NormalWeb"/>
-        <w:ind w:left="1440"/>
-      </w:pPr>
-      <w:r>
-        <w:t xml:space="preserve">Introduce new functionalities such as </w:t>
-      </w:r>
-      <w:r>
-        <w:rPr>
-          <w:highlight w:val="yellow"/>
-        </w:rPr>
-        <w:t>inbox notifications</w:t>
-      </w:r>
-      <w:r>
-        <w:t xml:space="preserve">, </w:t>
-      </w:r>
-      <w:r>
-        <w:rPr>
-          <w:highlight w:val="yellow"/>
-        </w:rPr>
-        <w:t>automated assigning rules</w:t>
-      </w:r>
-      <w:r>
-        <w:t xml:space="preserve">, </w:t>
-      </w:r>
-      <w:r>
-        <w:rPr>
-          <w:highlight w:val="yellow"/>
-        </w:rPr>
-        <w:t>knowledge base,</w:t>
-      </w:r>
-      <w:r>
-        <w:t xml:space="preserve"> and </w:t>
-      </w:r>
-      <w:r>
-        <w:rPr>
-          <w:highlight w:val="yellow"/>
-        </w:rPr>
-        <w:t>improved user interface</w:t>
-      </w:r>
-      <w:r>
-        <w:t>.</w:t>
-      </w:r>
-    </w:p>
-    <w:p>
-      <w:pPr>
-        <w:pStyle w:val="NormalWeb"/>
-        <w:ind w:left="720" w:firstLine="720"/>
-        <w:rPr>
-          <w:rStyle w:val="Heading3Char"/>
-          <w:u w:val="single"/>
-        </w:rPr>
-      </w:pPr>
-      <w:r>
-        <w:rPr>
-          <w:rStyle w:val="Heading3Char"/>
-          <w:u w:val="single"/>
-        </w:rPr>
-        <w:t xml:space="preserve">1.2.4 </w:t>
-      </w:r>
-      <w:r>
-        <w:rPr>
-          <w:rStyle w:val="Heading3Char"/>
-          <w:u w:val="single"/>
-        </w:rPr>
-        <w:t xml:space="preserve">Data Management: </w:t>
-      </w:r>
-    </w:p>
-    <w:p>
-      <w:pPr>
-        <w:pStyle w:val="NormalWeb"/>
-        <w:ind w:left="720" w:firstLine="720"/>
-      </w:pPr>
-      <w:r>
-        <w:t>Ensure secure storage, retrieval, and audit trails of all ticketing activities.</w:t>
-      </w:r>
-      <w:r>
-        <w:t xml:space="preserve"> </w:t>
-      </w:r>
-      <w:r>
-        <w:rPr>
-          <w:highlight w:val="yellow"/>
-        </w:rPr>
-        <w:t>(what data management system using)</w:t>
-      </w:r>
-    </w:p>
-    <w:p>
-      <w:pPr>
-        <w:pStyle w:val="NormalWeb"/>
-        <w:ind w:left="720" w:firstLine="720"/>
-      </w:pPr>
-      <w:r>
-        <w:rPr>
-          <w:rStyle w:val="Heading3Char"/>
-          <w:u w:val="single"/>
-        </w:rPr>
-        <w:t xml:space="preserve">1.2.5 </w:t>
-      </w:r>
-      <w:r>
-        <w:rPr>
-          <w:rStyle w:val="Heading3Char"/>
-          <w:u w:val="single"/>
-        </w:rPr>
-        <w:t>Workflow Transparency:</w:t>
-      </w:r>
-      <w:r>
-        <w:t xml:space="preserve"> Provide visibility to stakeholders through real-time status updates</w:t>
+        <w:ind w:firstLine="720"/>
+      </w:pPr>
+      <w:r>
+        <w:t>Provide visibility to stakeholders through real-time status updates</w:t>
       </w:r>
       <w:r>
         <w:t xml:space="preserve"> (tickets)</w:t>
@@ -2318,7 +2762,7 @@
           <w:u w:val="single"/>
         </w:rPr>
       </w:pPr>
-      <w:bookmarkStart w:id="5" w:name="_Toc207357432"/>
+      <w:bookmarkStart w:id="9" w:name="_Toc207369592"/>
       <w:r>
         <w:rPr>
           <w:rFonts w:ascii="Times New Roman" w:hAnsi="Times New Roman" w:cs="Times New Roman"/>
@@ -2326,7 +2770,7 @@
         </w:rPr>
         <w:t>Project Details</w:t>
       </w:r>
-      <w:bookmarkEnd w:id="5"/>
+      <w:bookmarkEnd w:id="9"/>
     </w:p>
     <w:p>
       <w:pPr>
@@ -2445,6 +2889,7 @@
           <w:ilvl w:val="2"/>
           <w:numId w:val="6"/>
         </w:numPr>
+        <w:jc w:val="both"/>
         <w:rPr>
           <w:rFonts w:ascii="Times New Roman" w:hAnsi="Times New Roman" w:cs="Times New Roman"/>
         </w:rPr>
@@ -2463,6 +2908,7 @@
           <w:ilvl w:val="2"/>
           <w:numId w:val="6"/>
         </w:numPr>
+        <w:jc w:val="both"/>
         <w:rPr>
           <w:rFonts w:ascii="Times New Roman" w:hAnsi="Times New Roman" w:cs="Times New Roman"/>
         </w:rPr>
@@ -2481,6 +2927,7 @@
           <w:ilvl w:val="2"/>
           <w:numId w:val="6"/>
         </w:numPr>
+        <w:jc w:val="both"/>
         <w:rPr>
           <w:rFonts w:ascii="Times New Roman" w:hAnsi="Times New Roman" w:cs="Times New Roman"/>
         </w:rPr>
@@ -2499,6 +2946,7 @@
           <w:ilvl w:val="2"/>
           <w:numId w:val="6"/>
         </w:numPr>
+        <w:jc w:val="both"/>
         <w:rPr>
           <w:rFonts w:ascii="Times New Roman" w:hAnsi="Times New Roman" w:cs="Times New Roman"/>
         </w:rPr>
@@ -2517,6 +2965,7 @@
           <w:ilvl w:val="2"/>
           <w:numId w:val="6"/>
         </w:numPr>
+        <w:jc w:val="both"/>
         <w:rPr>
           <w:rFonts w:ascii="Times New Roman" w:hAnsi="Times New Roman" w:cs="Times New Roman"/>
         </w:rPr>
@@ -2535,6 +2984,7 @@
           <w:ilvl w:val="2"/>
           <w:numId w:val="6"/>
         </w:numPr>
+        <w:jc w:val="both"/>
         <w:rPr>
           <w:rFonts w:ascii="Times New Roman" w:hAnsi="Times New Roman" w:cs="Times New Roman"/>
         </w:rPr>
@@ -2553,6 +3003,7 @@
           <w:ilvl w:val="2"/>
           <w:numId w:val="6"/>
         </w:numPr>
+        <w:jc w:val="both"/>
         <w:rPr>
           <w:rFonts w:ascii="Times New Roman" w:hAnsi="Times New Roman" w:cs="Times New Roman"/>
         </w:rPr>
@@ -2577,6 +3028,7 @@
           <w:ilvl w:val="2"/>
           <w:numId w:val="6"/>
         </w:numPr>
+        <w:jc w:val="both"/>
         <w:rPr>
           <w:rFonts w:ascii="Times New Roman" w:hAnsi="Times New Roman" w:cs="Times New Roman"/>
         </w:rPr>
@@ -2612,6 +3064,7 @@
         <w:rPr>
           <w:rFonts w:ascii="Times New Roman" w:hAnsi="Times New Roman" w:cs="Times New Roman"/>
         </w:rPr>
+        <w:lastRenderedPageBreak/>
         <w:t>Supervisor</w:t>
       </w:r>
     </w:p>
@@ -2693,35 +3146,7 @@
         <w:rPr>
           <w:rFonts w:ascii="Times New Roman" w:hAnsi="Times New Roman" w:cs="Times New Roman"/>
         </w:rPr>
-        <w:t xml:space="preserve">Provides detailed requirements for the Ticketing System and </w:t>
-      </w:r>
-      <w:proofErr w:type="gramStart"/>
-      <w:r>
-        <w:rPr>
-          <w:rFonts w:ascii="Times New Roman" w:hAnsi="Times New Roman" w:cs="Times New Roman"/>
-        </w:rPr>
-        <w:t>it’s</w:t>
-      </w:r>
-      <w:proofErr w:type="gramEnd"/>
-      <w:r>
-        <w:rPr>
-          <w:rFonts w:ascii="Times New Roman" w:hAnsi="Times New Roman" w:cs="Times New Roman"/>
-        </w:rPr>
-        <w:t xml:space="preserve"> integration with </w:t>
-      </w:r>
-      <w:proofErr w:type="gramStart"/>
-      <w:r>
-        <w:rPr>
-          <w:rFonts w:ascii="Times New Roman" w:hAnsi="Times New Roman" w:cs="Times New Roman"/>
-        </w:rPr>
-        <w:t>test</w:t>
-      </w:r>
-      <w:proofErr w:type="gramEnd"/>
-      <w:r>
-        <w:rPr>
-          <w:rFonts w:ascii="Times New Roman" w:hAnsi="Times New Roman" w:cs="Times New Roman"/>
-        </w:rPr>
-        <w:t xml:space="preserve"> scenario tracking management system.</w:t>
+        <w:t>Provides detailed requirements for the Ticketing System and it’s integration with test scenario tracking management system.</w:t>
       </w:r>
     </w:p>
     <w:p>
@@ -2866,21 +3291,7 @@
         <w:rPr>
           <w:rFonts w:ascii="Times New Roman" w:hAnsi="Times New Roman" w:cs="Times New Roman"/>
         </w:rPr>
-        <w:t xml:space="preserve">The users of the system </w:t>
-      </w:r>
-      <w:proofErr w:type="gramStart"/>
-      <w:r>
-        <w:rPr>
-          <w:rFonts w:ascii="Times New Roman" w:hAnsi="Times New Roman" w:cs="Times New Roman"/>
-        </w:rPr>
-        <w:t>shall</w:t>
-      </w:r>
-      <w:proofErr w:type="gramEnd"/>
-      <w:r>
-        <w:rPr>
-          <w:rFonts w:ascii="Times New Roman" w:hAnsi="Times New Roman" w:cs="Times New Roman"/>
-        </w:rPr>
-        <w:t xml:space="preserve"> have a stable internet connection and modern web browser to access the system.</w:t>
+        <w:t>The users of the system shall have a stable internet connection and modern web browser to access the system.</w:t>
       </w:r>
     </w:p>
     <w:p>
@@ -2954,15 +3365,7 @@
           <w:rFonts w:ascii="Times New Roman" w:hAnsi="Times New Roman" w:cs="Times New Roman"/>
           <w:highlight w:val="yellow"/>
         </w:rPr>
-        <w:t xml:space="preserve">(template for excel to get back feedback, </w:t>
-      </w:r>
-      <w:proofErr w:type="gramStart"/>
-      <w:r>
-        <w:rPr>
-          <w:rFonts w:ascii="Times New Roman" w:hAnsi="Times New Roman" w:cs="Times New Roman"/>
-          <w:highlight w:val="yellow"/>
-        </w:rPr>
-        <w:t>remarks)</w:t>
+        <w:t>(template for excel to get back feedback, remarks)</w:t>
       </w:r>
       <w:r>
         <w:rPr>
@@ -2974,14 +3377,7 @@
         <w:rPr>
           <w:rFonts w:ascii="Times New Roman" w:hAnsi="Times New Roman" w:cs="Times New Roman"/>
         </w:rPr>
-        <w:t xml:space="preserve"> and</w:t>
-      </w:r>
-      <w:proofErr w:type="gramEnd"/>
-      <w:r>
-        <w:rPr>
-          <w:rFonts w:ascii="Times New Roman" w:hAnsi="Times New Roman" w:cs="Times New Roman"/>
-        </w:rPr>
-        <w:t xml:space="preserve"> testing during the UAT phase.</w:t>
+        <w:t xml:space="preserve"> and testing during the UAT phase.</w:t>
       </w:r>
     </w:p>
     <w:p>
@@ -3008,41 +3404,13 @@
         <w:rPr>
           <w:rFonts w:ascii="Times New Roman" w:hAnsi="Times New Roman" w:cs="Times New Roman"/>
         </w:rPr>
-        <w:t xml:space="preserve">End-users are open to </w:t>
-      </w:r>
-      <w:proofErr w:type="gramStart"/>
-      <w:r>
-        <w:rPr>
-          <w:rFonts w:ascii="Times New Roman" w:hAnsi="Times New Roman" w:cs="Times New Roman"/>
-        </w:rPr>
-        <w:t>transition</w:t>
-      </w:r>
-      <w:proofErr w:type="gramEnd"/>
-      <w:r>
-        <w:rPr>
-          <w:rFonts w:ascii="Times New Roman" w:hAnsi="Times New Roman" w:cs="Times New Roman"/>
-        </w:rPr>
-        <w:t xml:space="preserve"> from the</w:t>
-      </w:r>
-      <w:r>
-        <w:rPr>
-          <w:rFonts w:ascii="Times New Roman" w:hAnsi="Times New Roman" w:cs="Times New Roman"/>
-        </w:rPr>
-        <w:t xml:space="preserve"> existing system using TMS Redmine and </w:t>
-      </w:r>
-      <w:proofErr w:type="gramStart"/>
-      <w:r>
-        <w:rPr>
-          <w:rFonts w:ascii="Times New Roman" w:hAnsi="Times New Roman" w:cs="Times New Roman"/>
-        </w:rPr>
-        <w:t>use</w:t>
-      </w:r>
-      <w:proofErr w:type="gramEnd"/>
-      <w:r>
-        <w:rPr>
-          <w:rFonts w:ascii="Times New Roman" w:hAnsi="Times New Roman" w:cs="Times New Roman"/>
-        </w:rPr>
-        <w:t xml:space="preserve"> the newly proposed ticketing system.</w:t>
+        <w:t>End-users are open to transition from the</w:t>
+      </w:r>
+      <w:r>
+        <w:rPr>
+          <w:rFonts w:ascii="Times New Roman" w:hAnsi="Times New Roman" w:cs="Times New Roman"/>
+        </w:rPr>
+        <w:t xml:space="preserve"> existing system using TMS Redmine and use the newly proposed ticketing system.</w:t>
       </w:r>
     </w:p>
     <w:p>
@@ -3122,21 +3490,7 @@
         <w:rPr>
           <w:rFonts w:ascii="Times New Roman" w:hAnsi="Times New Roman" w:cs="Times New Roman"/>
         </w:rPr>
-        <w:t xml:space="preserve">All requirements are assumed to remain unchanged during </w:t>
-      </w:r>
-      <w:proofErr w:type="gramStart"/>
-      <w:r>
-        <w:rPr>
-          <w:rFonts w:ascii="Times New Roman" w:hAnsi="Times New Roman" w:cs="Times New Roman"/>
-        </w:rPr>
-        <w:t>project</w:t>
-      </w:r>
-      <w:proofErr w:type="gramEnd"/>
-      <w:r>
-        <w:rPr>
-          <w:rFonts w:ascii="Times New Roman" w:hAnsi="Times New Roman" w:cs="Times New Roman"/>
-        </w:rPr>
-        <w:t xml:space="preserve"> lifecycle. The unchanged requirements are to ensure that the project team can design and develop the system without the need for significant adjustment</w:t>
+        <w:t>All requirements are assumed to remain unchanged during project lifecycle. The unchanged requirements are to ensure that the project team can design and develop the system without the need for significant adjustment</w:t>
       </w:r>
     </w:p>
     <w:p>
@@ -3467,7 +3821,7 @@
           <w:u w:val="single"/>
         </w:rPr>
       </w:pPr>
-      <w:bookmarkStart w:id="6" w:name="_Toc207357433"/>
+      <w:bookmarkStart w:id="10" w:name="_Toc207369593"/>
       <w:r>
         <w:rPr>
           <w:rFonts w:ascii="Times New Roman" w:hAnsi="Times New Roman" w:cs="Times New Roman"/>
@@ -3476,7 +3830,7 @@
         <w:lastRenderedPageBreak/>
         <w:t>Milestone Schedule</w:t>
       </w:r>
-      <w:bookmarkEnd w:id="6"/>
+      <w:bookmarkEnd w:id="10"/>
       <w:r>
         <w:rPr>
           <w:rFonts w:ascii="Times New Roman" w:hAnsi="Times New Roman" w:cs="Times New Roman"/>
@@ -3490,21 +3844,7 @@
         <w:rPr>
           <w:highlight w:val="yellow"/>
         </w:rPr>
-        <w:t xml:space="preserve">(change to fit </w:t>
-      </w:r>
-      <w:proofErr w:type="spellStart"/>
-      <w:r>
-        <w:rPr>
-          <w:highlight w:val="yellow"/>
-        </w:rPr>
-        <w:t>fyp</w:t>
-      </w:r>
-      <w:proofErr w:type="spellEnd"/>
-      <w:r>
-        <w:rPr>
-          <w:highlight w:val="yellow"/>
-        </w:rPr>
-        <w:t xml:space="preserve"> schedule)</w:t>
+        <w:t>(change to fit fyp schedule)</w:t>
       </w:r>
       <w:r>
         <w:t xml:space="preserve">, </w:t>
@@ -3676,18 +4016,8 @@
           <w:b/>
           <w:bCs/>
         </w:rPr>
-        <w:t xml:space="preserve">System Design Finalized (FSD) &amp; </w:t>
-      </w:r>
-      <w:proofErr w:type="gramStart"/>
-      <w:r>
-        <w:rPr>
-          <w:rFonts w:ascii="Times New Roman" w:hAnsi="Times New Roman" w:cs="Times New Roman"/>
-          <w:b/>
-          <w:bCs/>
-        </w:rPr>
-        <w:t>Approved</w:t>
-      </w:r>
-      <w:proofErr w:type="gramEnd"/>
+        <w:t>System Design Finalized (FSD) &amp; Approved</w:t>
+      </w:r>
       <w:r>
         <w:rPr>
           <w:rFonts w:ascii="Times New Roman" w:hAnsi="Times New Roman" w:cs="Times New Roman"/>
@@ -4167,7 +4497,7 @@
           <w:u w:val="single"/>
         </w:rPr>
       </w:pPr>
-      <w:bookmarkStart w:id="7" w:name="_Toc207357434"/>
+      <w:bookmarkStart w:id="11" w:name="_Toc207369594"/>
       <w:r>
         <w:rPr>
           <w:rFonts w:ascii="Times New Roman" w:hAnsi="Times New Roman" w:cs="Times New Roman"/>
@@ -4176,7 +4506,7 @@
         <w:lastRenderedPageBreak/>
         <w:t>Project Charter Approval and Sign-off</w:t>
       </w:r>
-      <w:bookmarkEnd w:id="7"/>
+      <w:bookmarkEnd w:id="11"/>
     </w:p>
     <w:p>
       <w:pPr>
@@ -9137,6 +9467,19 @@
       <w:ind w:left="480"/>
     </w:pPr>
   </w:style>
+  <w:style w:type="paragraph" w:styleId="TOC4">
+    <w:name w:val="toc 4"/>
+    <w:basedOn w:val="Normal"/>
+    <w:next w:val="Normal"/>
+    <w:autoRedefine/>
+    <w:uiPriority w:val="39"/>
+    <w:unhideWhenUsed/>
+    <w:rsid w:val="008650AD"/>
+    <w:pPr>
+      <w:spacing w:after="100"/>
+      <w:ind w:left="720"/>
+    </w:pPr>
+  </w:style>
 </w:styles>
 </file>
 
@@ -9306,10 +9649,10 @@
     <w:rsid w:val="000E62CB"/>
     <w:rsid w:val="001F5C30"/>
     <w:rsid w:val="003F2121"/>
-    <w:rsid w:val="003F5044"/>
     <w:rsid w:val="0046072F"/>
     <w:rsid w:val="004B7522"/>
     <w:rsid w:val="004C5234"/>
+    <w:rsid w:val="005B2142"/>
     <w:rsid w:val="00702EA3"/>
     <w:rsid w:val="008244EF"/>
     <w:rsid w:val="008C3DB4"/>

</xml_diff>

<commit_message>
under scope: 4. data management finished explanation
</commit_message>
<xml_diff>
--- a/Review/Project charter.docx
+++ b/Review/Project charter.docx
@@ -695,11 +695,19 @@
                 <w:rFonts w:ascii="Times New Roman" w:hAnsi="Times New Roman" w:cs="Times New Roman"/>
               </w:rPr>
             </w:pPr>
+            <w:proofErr w:type="spellStart"/>
             <w:r>
               <w:rPr>
                 <w:rFonts w:ascii="Times New Roman" w:hAnsi="Times New Roman" w:cs="Times New Roman"/>
               </w:rPr>
-              <w:t>Auguest 29</w:t>
+              <w:t>Auguest</w:t>
+            </w:r>
+            <w:proofErr w:type="spellEnd"/>
+            <w:r>
+              <w:rPr>
+                <w:rFonts w:ascii="Times New Roman" w:hAnsi="Times New Roman" w:cs="Times New Roman"/>
+              </w:rPr>
+              <w:t xml:space="preserve"> 29</w:t>
             </w:r>
           </w:p>
         </w:tc>
@@ -1877,11 +1885,33 @@
         </w:rPr>
         <w:t xml:space="preserve">. </w:t>
       </w:r>
-      <w:r>
-        <w:rPr>
-          <w:rFonts w:ascii="Times New Roman" w:hAnsi="Times New Roman" w:cs="Times New Roman"/>
-        </w:rPr>
-        <w:t xml:space="preserve">Furthermore some new features will be included into the new Ticketing System. </w:t>
+      <w:proofErr w:type="gramStart"/>
+      <w:r>
+        <w:rPr>
+          <w:rFonts w:ascii="Times New Roman" w:hAnsi="Times New Roman" w:cs="Times New Roman"/>
+        </w:rPr>
+        <w:t>Furthermore</w:t>
+      </w:r>
+      <w:proofErr w:type="gramEnd"/>
+      <w:r>
+        <w:rPr>
+          <w:rFonts w:ascii="Times New Roman" w:hAnsi="Times New Roman" w:cs="Times New Roman"/>
+        </w:rPr>
+        <w:t xml:space="preserve"> some new features will be included </w:t>
+      </w:r>
+      <w:proofErr w:type="gramStart"/>
+      <w:r>
+        <w:rPr>
+          <w:rFonts w:ascii="Times New Roman" w:hAnsi="Times New Roman" w:cs="Times New Roman"/>
+        </w:rPr>
+        <w:t>into</w:t>
+      </w:r>
+      <w:proofErr w:type="gramEnd"/>
+      <w:r>
+        <w:rPr>
+          <w:rFonts w:ascii="Times New Roman" w:hAnsi="Times New Roman" w:cs="Times New Roman"/>
+        </w:rPr>
+        <w:t xml:space="preserve"> the new Ticketing System. </w:t>
       </w:r>
       <w:r>
         <w:rPr>
@@ -2020,7 +2050,21 @@
         <w:rPr>
           <w:rFonts w:ascii="Times New Roman" w:hAnsi="Times New Roman" w:cs="Times New Roman"/>
         </w:rPr>
-        <w:t>The system will be accessible as web-based platform, available to authenticated users within the organization. It will support:</w:t>
+        <w:t xml:space="preserve">The system will be accessible as </w:t>
+      </w:r>
+      <w:proofErr w:type="gramStart"/>
+      <w:r>
+        <w:rPr>
+          <w:rFonts w:ascii="Times New Roman" w:hAnsi="Times New Roman" w:cs="Times New Roman"/>
+        </w:rPr>
+        <w:t>web</w:t>
+      </w:r>
+      <w:proofErr w:type="gramEnd"/>
+      <w:r>
+        <w:rPr>
+          <w:rFonts w:ascii="Times New Roman" w:hAnsi="Times New Roman" w:cs="Times New Roman"/>
+        </w:rPr>
+        <w:t>-based platform, available to authenticated users within the organization. It will support:</w:t>
       </w:r>
     </w:p>
     <w:p>
@@ -2155,7 +2199,15 @@
         <w:t>)</w:t>
       </w:r>
       <w:r>
-        <w:t>, and any supporting files</w:t>
+        <w:t xml:space="preserve">, and any </w:t>
+      </w:r>
+      <w:proofErr w:type="gramStart"/>
+      <w:r>
+        <w:t>supporting</w:t>
+      </w:r>
+      <w:proofErr w:type="gramEnd"/>
+      <w:r>
+        <w:t xml:space="preserve"> files</w:t>
       </w:r>
       <w:r>
         <w:t xml:space="preserve"> (e.g. image files of the issue, video files of the issue</w:t>
@@ -2191,7 +2243,15 @@
         <w:t>Once a ticket is submitted, it is assigned to the most suitable staff member or team</w:t>
       </w:r>
       <w:r>
-        <w:t xml:space="preserve">. This can be assigned manually (assigned to person or team), or assigned automatically </w:t>
+        <w:t xml:space="preserve">. This can be assigned manually (assigned to </w:t>
+      </w:r>
+      <w:proofErr w:type="gramStart"/>
+      <w:r>
+        <w:t>person</w:t>
+      </w:r>
+      <w:proofErr w:type="gramEnd"/>
+      <w:r>
+        <w:t xml:space="preserve"> or team), or assigned automatically </w:t>
       </w:r>
       <w:r>
         <w:t>based on expertise, workload, or responsibility</w:t>
@@ -2217,8 +2277,13 @@
       <w:r>
         <w:t xml:space="preserve"> </w:t>
       </w:r>
-      <w:r>
-        <w:t xml:space="preserve">Priotization of tickets: </w:t>
+      <w:proofErr w:type="spellStart"/>
+      <w:r>
+        <w:t>Priotization</w:t>
+      </w:r>
+      <w:proofErr w:type="spellEnd"/>
+      <w:r>
+        <w:t xml:space="preserve"> of tickets: </w:t>
       </w:r>
     </w:p>
     <w:p>
@@ -2521,7 +2586,15 @@
         <w:t>The system will include automation rules that automatically assign tickets to the right team or staff member based on predefined conditions. For example,</w:t>
       </w:r>
       <w:r>
-        <w:t xml:space="preserve"> depending on the issue being raised in which module, the ticket will be sent to the specific developer or team who is in charge of that module.</w:t>
+        <w:t xml:space="preserve"> depending on the issue being raised in which module, the ticket will be sent to the specific developer or team who </w:t>
+      </w:r>
+      <w:proofErr w:type="gramStart"/>
+      <w:r>
+        <w:t>is in charge of</w:t>
+      </w:r>
+      <w:proofErr w:type="gramEnd"/>
+      <w:r>
+        <w:t xml:space="preserve"> that module.</w:t>
       </w:r>
       <w:r>
         <w:t xml:space="preserve"> This reduces manual effort, prevents tickets from sitting unassigned, and speeds up response times.</w:t>
@@ -2659,42 +2732,60 @@
       <w:pPr>
         <w:pStyle w:val="NormalWeb"/>
         <w:ind w:left="720" w:firstLine="720"/>
-      </w:pPr>
-      <w:r>
-        <w:t>Ensure secure storage, retrieval, and audit trails of all ticketing activities.</w:t>
-      </w:r>
-      <w:r>
-        <w:t xml:space="preserve"> </w:t>
-      </w:r>
-      <w:r>
-        <w:rPr>
-          <w:highlight w:val="yellow"/>
-        </w:rPr>
-        <w:t xml:space="preserve">(what data management system </w:t>
-      </w:r>
-      <w:r>
-        <w:rPr>
-          <w:highlight w:val="yellow"/>
-        </w:rPr>
-        <w:t xml:space="preserve">am I </w:t>
-      </w:r>
-      <w:r>
-        <w:rPr>
-          <w:highlight w:val="yellow"/>
-        </w:rPr>
-        <w:t>using</w:t>
-      </w:r>
-      <w:r>
-        <w:rPr>
-          <w:highlight w:val="yellow"/>
-        </w:rPr>
-        <w:t>? Postgres ? stuff la</w:t>
-      </w:r>
-      <w:r>
-        <w:rPr>
-          <w:highlight w:val="yellow"/>
-        </w:rPr>
-        <w:t>)</w:t>
+        <w:jc w:val="both"/>
+      </w:pPr>
+      <w:r>
+        <w:t>The Ticketing System will incorporate a structured data management approach to ensure secure storage, retrieval, and tracking of all ticketing activities. All data related to tickets</w:t>
+      </w:r>
+      <w:r>
+        <w:t xml:space="preserve"> will be stored in a centralized relational database management system. This </w:t>
+      </w:r>
+      <w:r>
+        <w:t>includ</w:t>
+      </w:r>
+      <w:r>
+        <w:t xml:space="preserve">es </w:t>
+      </w:r>
+      <w:r>
+        <w:t>issue descriptions, attachments, user details, status changes, and resolution notes</w:t>
+      </w:r>
+      <w:r>
+        <w:t xml:space="preserve">. </w:t>
+      </w:r>
+      <w:r>
+        <w:t>This provides scalability, reliability, and the ability to handle large volumes of data efficiently.</w:t>
+      </w:r>
+    </w:p>
+    <w:p>
+      <w:pPr>
+        <w:pStyle w:val="NormalWeb"/>
+        <w:ind w:left="720" w:firstLine="720"/>
+        <w:jc w:val="both"/>
+      </w:pPr>
+      <w:r>
+        <w:t xml:space="preserve">The system will implement access controls to ensure that only authorized users can view or modify sensitive information. Audit trails will be maintained for every ticket, recording actions such as creation, updates, assignments, and resolution, along with timestamps and user identifiers. This guarantees accountability and makes it possible to trace the complete history of each </w:t>
+      </w:r>
+      <w:r>
+        <w:t>ticket</w:t>
+      </w:r>
+      <w:r>
+        <w:t>.</w:t>
+      </w:r>
+    </w:p>
+    <w:p>
+      <w:pPr>
+        <w:pStyle w:val="NormalWeb"/>
+        <w:ind w:left="720" w:firstLine="720"/>
+        <w:jc w:val="both"/>
+      </w:pPr>
+      <w:r>
+        <w:t xml:space="preserve">In addition, regular backups will be scheduled to prevent data loss, and encryption will be applied both in transit (using HTTPS/SSL) and at rest (through database-level encryption) to protect sensitive data. Data retrieval will be optimized using indexing and structured queries, </w:t>
+      </w:r>
+      <w:r>
+        <w:t xml:space="preserve">so </w:t>
+      </w:r>
+      <w:r>
+        <w:t>that tickets can be searched and reported on quickly.</w:t>
       </w:r>
     </w:p>
     <w:p>
@@ -2724,17 +2815,289 @@
     </w:p>
     <w:p>
       <w:pPr>
-        <w:pStyle w:val="NormalWeb"/>
-        <w:ind w:firstLine="720"/>
-      </w:pPr>
-      <w:r>
-        <w:t>Provide visibility to stakeholders through real-time status updates</w:t>
-      </w:r>
-      <w:r>
-        <w:t xml:space="preserve"> (tickets)</w:t>
-      </w:r>
-      <w:r>
-        <w:t>, reducing delays and miscommunication.</w:t>
+        <w:ind w:left="720"/>
+        <w:rPr>
+          <w:rFonts w:ascii="Times New Roman" w:eastAsia="Times New Roman" w:hAnsi="Times New Roman" w:cs="Times New Roman"/>
+          <w:kern w:val="0"/>
+          <w14:ligatures w14:val="none"/>
+        </w:rPr>
+      </w:pPr>
+      <w:r>
+        <w:rPr>
+          <w:rFonts w:ascii="Times New Roman" w:eastAsia="Times New Roman" w:hAnsi="Times New Roman" w:cs="Times New Roman"/>
+          <w:kern w:val="0"/>
+          <w14:ligatures w14:val="none"/>
+        </w:rPr>
+        <w:t xml:space="preserve">The system should provide clear visibility of the entire ticket lifecycle to all relevant stakeholders. </w:t>
+      </w:r>
+      <w:r>
+        <w:rPr>
+          <w:rFonts w:ascii="Times New Roman" w:eastAsia="Times New Roman" w:hAnsi="Times New Roman" w:cs="Times New Roman"/>
+          <w:kern w:val="0"/>
+          <w14:ligatures w14:val="none"/>
+        </w:rPr>
+        <w:t>Below it is explained in more detail:</w:t>
+      </w:r>
+    </w:p>
+    <w:p>
+      <w:pPr>
+        <w:numPr>
+          <w:ilvl w:val="0"/>
+          <w:numId w:val="24"/>
+        </w:numPr>
+        <w:rPr>
+          <w:rFonts w:ascii="Times New Roman" w:eastAsia="Times New Roman" w:hAnsi="Times New Roman" w:cs="Times New Roman"/>
+          <w:kern w:val="0"/>
+          <w14:ligatures w14:val="none"/>
+        </w:rPr>
+      </w:pPr>
+      <w:r>
+        <w:rPr>
+          <w:rStyle w:val="Heading4Char"/>
+        </w:rPr>
+        <w:t>Real-time status updates:</w:t>
+      </w:r>
+      <w:r>
+        <w:rPr>
+          <w:rFonts w:ascii="Times New Roman" w:eastAsia="Times New Roman" w:hAnsi="Times New Roman" w:cs="Times New Roman"/>
+          <w:kern w:val="0"/>
+          <w14:ligatures w14:val="none"/>
+        </w:rPr>
+        <w:br/>
+        <w:t xml:space="preserve">Each ticket’s progress (e.g., </w:t>
+      </w:r>
+      <w:r>
+        <w:rPr>
+          <w:rFonts w:ascii="Times New Roman" w:eastAsia="Times New Roman" w:hAnsi="Times New Roman" w:cs="Times New Roman"/>
+          <w:i/>
+          <w:iCs/>
+          <w:kern w:val="0"/>
+          <w14:ligatures w14:val="none"/>
+        </w:rPr>
+        <w:t>New → Assigned → In Progress → Resolved → Closed</w:t>
+      </w:r>
+      <w:r>
+        <w:rPr>
+          <w:rFonts w:ascii="Times New Roman" w:eastAsia="Times New Roman" w:hAnsi="Times New Roman" w:cs="Times New Roman"/>
+          <w:kern w:val="0"/>
+          <w14:ligatures w14:val="none"/>
+        </w:rPr>
+        <w:t>) is updated automatically, ensuring stakeholders always know the current state without having to request updates.</w:t>
+      </w:r>
+    </w:p>
+    <w:p>
+      <w:pPr>
+        <w:numPr>
+          <w:ilvl w:val="0"/>
+          <w:numId w:val="24"/>
+        </w:numPr>
+        <w:rPr>
+          <w:rFonts w:ascii="Times New Roman" w:eastAsia="Times New Roman" w:hAnsi="Times New Roman" w:cs="Times New Roman"/>
+          <w:kern w:val="0"/>
+          <w14:ligatures w14:val="none"/>
+        </w:rPr>
+      </w:pPr>
+      <w:r>
+        <w:rPr>
+          <w:rStyle w:val="Heading4Char"/>
+        </w:rPr>
+        <w:t>Automated notifications &amp; alerts:</w:t>
+      </w:r>
+      <w:r>
+        <w:rPr>
+          <w:rFonts w:ascii="Times New Roman" w:eastAsia="Times New Roman" w:hAnsi="Times New Roman" w:cs="Times New Roman"/>
+          <w:kern w:val="0"/>
+          <w14:ligatures w14:val="none"/>
+        </w:rPr>
+        <w:br/>
+        <w:t>Stakeholders (agents, supervisors, and clients) receive notifications when key events occur (e.g., ticket assignment, SLA breach, resolution). This reduces the need for manual follow-ups.</w:t>
+      </w:r>
+    </w:p>
+    <w:p>
+      <w:pPr>
+        <w:numPr>
+          <w:ilvl w:val="0"/>
+          <w:numId w:val="24"/>
+        </w:numPr>
+        <w:rPr>
+          <w:rFonts w:ascii="Times New Roman" w:eastAsia="Times New Roman" w:hAnsi="Times New Roman" w:cs="Times New Roman"/>
+          <w:kern w:val="0"/>
+          <w14:ligatures w14:val="none"/>
+        </w:rPr>
+      </w:pPr>
+      <w:r>
+        <w:rPr>
+          <w:rStyle w:val="Heading4Char"/>
+        </w:rPr>
+        <w:t>Audit trail &amp; activity logs:</w:t>
+      </w:r>
+      <w:r>
+        <w:rPr>
+          <w:rFonts w:ascii="Times New Roman" w:eastAsia="Times New Roman" w:hAnsi="Times New Roman" w:cs="Times New Roman"/>
+          <w:kern w:val="0"/>
+          <w14:ligatures w14:val="none"/>
+        </w:rPr>
+        <w:br/>
+        <w:t xml:space="preserve">Every action taken on a ticket (updates, </w:t>
+      </w:r>
+      <w:proofErr w:type="gramStart"/>
+      <w:r>
+        <w:rPr>
+          <w:rFonts w:ascii="Times New Roman" w:eastAsia="Times New Roman" w:hAnsi="Times New Roman" w:cs="Times New Roman"/>
+          <w:kern w:val="0"/>
+          <w14:ligatures w14:val="none"/>
+        </w:rPr>
+        <w:t>comments, escalations</w:t>
+      </w:r>
+      <w:proofErr w:type="gramEnd"/>
+      <w:r>
+        <w:rPr>
+          <w:rFonts w:ascii="Times New Roman" w:eastAsia="Times New Roman" w:hAnsi="Times New Roman" w:cs="Times New Roman"/>
+          <w:kern w:val="0"/>
+          <w14:ligatures w14:val="none"/>
+        </w:rPr>
+        <w:t xml:space="preserve">, reassignments) is logged </w:t>
+      </w:r>
+      <w:r>
+        <w:rPr>
+          <w:rFonts w:ascii="Times New Roman" w:eastAsia="Times New Roman" w:hAnsi="Times New Roman" w:cs="Times New Roman"/>
+          <w:kern w:val="0"/>
+          <w14:ligatures w14:val="none"/>
+        </w:rPr>
+        <w:lastRenderedPageBreak/>
+        <w:t xml:space="preserve">and accessible. This helps </w:t>
+      </w:r>
+      <w:proofErr w:type="gramStart"/>
+      <w:r>
+        <w:rPr>
+          <w:rFonts w:ascii="Times New Roman" w:eastAsia="Times New Roman" w:hAnsi="Times New Roman" w:cs="Times New Roman"/>
+          <w:kern w:val="0"/>
+          <w14:ligatures w14:val="none"/>
+        </w:rPr>
+        <w:t>in</w:t>
+      </w:r>
+      <w:proofErr w:type="gramEnd"/>
+      <w:r>
+        <w:rPr>
+          <w:rFonts w:ascii="Times New Roman" w:eastAsia="Times New Roman" w:hAnsi="Times New Roman" w:cs="Times New Roman"/>
+          <w:kern w:val="0"/>
+          <w14:ligatures w14:val="none"/>
+        </w:rPr>
+        <w:t xml:space="preserve"> accountability and compliance, while also making it easier to review past decisions.</w:t>
+      </w:r>
+    </w:p>
+    <w:p>
+      <w:pPr>
+        <w:numPr>
+          <w:ilvl w:val="0"/>
+          <w:numId w:val="24"/>
+        </w:numPr>
+        <w:rPr>
+          <w:rFonts w:ascii="Times New Roman" w:eastAsia="Times New Roman" w:hAnsi="Times New Roman" w:cs="Times New Roman"/>
+          <w:kern w:val="0"/>
+          <w14:ligatures w14:val="none"/>
+        </w:rPr>
+      </w:pPr>
+      <w:r>
+        <w:rPr>
+          <w:rFonts w:ascii="Times New Roman" w:eastAsia="Times New Roman" w:hAnsi="Times New Roman" w:cs="Times New Roman"/>
+          <w:b/>
+          <w:bCs/>
+          <w:kern w:val="0"/>
+          <w14:ligatures w14:val="none"/>
+        </w:rPr>
+        <w:t>Role-based visibility:</w:t>
+      </w:r>
+      <w:r>
+        <w:rPr>
+          <w:rFonts w:ascii="Times New Roman" w:eastAsia="Times New Roman" w:hAnsi="Times New Roman" w:cs="Times New Roman"/>
+          <w:kern w:val="0"/>
+          <w14:ligatures w14:val="none"/>
+        </w:rPr>
+        <w:br/>
+        <w:t xml:space="preserve">Different stakeholders (customers, agents, team </w:t>
+      </w:r>
+      <w:proofErr w:type="gramStart"/>
+      <w:r>
+        <w:rPr>
+          <w:rFonts w:ascii="Times New Roman" w:eastAsia="Times New Roman" w:hAnsi="Times New Roman" w:cs="Times New Roman"/>
+          <w:kern w:val="0"/>
+          <w14:ligatures w14:val="none"/>
+        </w:rPr>
+        <w:t>leads</w:t>
+      </w:r>
+      <w:proofErr w:type="gramEnd"/>
+      <w:r>
+        <w:rPr>
+          <w:rFonts w:ascii="Times New Roman" w:eastAsia="Times New Roman" w:hAnsi="Times New Roman" w:cs="Times New Roman"/>
+          <w:kern w:val="0"/>
+          <w14:ligatures w14:val="none"/>
+        </w:rPr>
+        <w:t>, management) see relevant ticket information based on their access level, ensuring sensitive data remains secure while maintaining transparency.</w:t>
+      </w:r>
+    </w:p>
+    <w:p>
+      <w:pPr>
+        <w:numPr>
+          <w:ilvl w:val="0"/>
+          <w:numId w:val="24"/>
+        </w:numPr>
+        <w:rPr>
+          <w:rFonts w:ascii="Times New Roman" w:eastAsia="Times New Roman" w:hAnsi="Times New Roman" w:cs="Times New Roman"/>
+          <w:kern w:val="0"/>
+          <w14:ligatures w14:val="none"/>
+        </w:rPr>
+      </w:pPr>
+      <w:r>
+        <w:rPr>
+          <w:rFonts w:ascii="Times New Roman" w:eastAsia="Times New Roman" w:hAnsi="Times New Roman" w:cs="Times New Roman"/>
+          <w:b/>
+          <w:bCs/>
+          <w:kern w:val="0"/>
+          <w14:ligatures w14:val="none"/>
+        </w:rPr>
+        <w:t>Performance dashboards &amp; reports:</w:t>
+      </w:r>
+      <w:r>
+        <w:rPr>
+          <w:rFonts w:ascii="Times New Roman" w:eastAsia="Times New Roman" w:hAnsi="Times New Roman" w:cs="Times New Roman"/>
+          <w:kern w:val="0"/>
+          <w14:ligatures w14:val="none"/>
+        </w:rPr>
+        <w:br/>
+        <w:t>Managers and decision-makers can view ticket resolution times, workload distribution, and bottlenecks through dashboards, enabling better oversight and reducing delays caused by hidden issues.</w:t>
+      </w:r>
+    </w:p>
+    <w:p>
+      <w:pPr>
+        <w:numPr>
+          <w:ilvl w:val="0"/>
+          <w:numId w:val="24"/>
+        </w:numPr>
+        <w:rPr>
+          <w:rFonts w:ascii="Times New Roman" w:eastAsia="Times New Roman" w:hAnsi="Times New Roman" w:cs="Times New Roman"/>
+          <w:kern w:val="0"/>
+          <w14:ligatures w14:val="none"/>
+        </w:rPr>
+      </w:pPr>
+      <w:r>
+        <w:rPr>
+          <w:rFonts w:ascii="Times New Roman" w:eastAsia="Times New Roman" w:hAnsi="Times New Roman" w:cs="Times New Roman"/>
+          <w:b/>
+          <w:bCs/>
+          <w:kern w:val="0"/>
+          <w14:ligatures w14:val="none"/>
+        </w:rPr>
+        <w:t>Collaboration support:</w:t>
+      </w:r>
+      <w:r>
+        <w:rPr>
+          <w:rFonts w:ascii="Times New Roman" w:eastAsia="Times New Roman" w:hAnsi="Times New Roman" w:cs="Times New Roman"/>
+          <w:kern w:val="0"/>
+          <w14:ligatures w14:val="none"/>
+        </w:rPr>
+        <w:br/>
+        <w:t>Multiple agents or teams can work on the same ticket with visibility into each other’s contributions, reducing miscommunication and duplicated effort.</w:t>
       </w:r>
     </w:p>
     <w:p>
@@ -3146,7 +3509,35 @@
         <w:rPr>
           <w:rFonts w:ascii="Times New Roman" w:hAnsi="Times New Roman" w:cs="Times New Roman"/>
         </w:rPr>
-        <w:t>Provides detailed requirements for the Ticketing System and it’s integration with test scenario tracking management system.</w:t>
+        <w:t xml:space="preserve">Provides detailed requirements for the Ticketing System and </w:t>
+      </w:r>
+      <w:proofErr w:type="gramStart"/>
+      <w:r>
+        <w:rPr>
+          <w:rFonts w:ascii="Times New Roman" w:hAnsi="Times New Roman" w:cs="Times New Roman"/>
+        </w:rPr>
+        <w:t>it’s</w:t>
+      </w:r>
+      <w:proofErr w:type="gramEnd"/>
+      <w:r>
+        <w:rPr>
+          <w:rFonts w:ascii="Times New Roman" w:hAnsi="Times New Roman" w:cs="Times New Roman"/>
+        </w:rPr>
+        <w:t xml:space="preserve"> integration with </w:t>
+      </w:r>
+      <w:proofErr w:type="gramStart"/>
+      <w:r>
+        <w:rPr>
+          <w:rFonts w:ascii="Times New Roman" w:hAnsi="Times New Roman" w:cs="Times New Roman"/>
+        </w:rPr>
+        <w:t>test</w:t>
+      </w:r>
+      <w:proofErr w:type="gramEnd"/>
+      <w:r>
+        <w:rPr>
+          <w:rFonts w:ascii="Times New Roman" w:hAnsi="Times New Roman" w:cs="Times New Roman"/>
+        </w:rPr>
+        <w:t xml:space="preserve"> scenario tracking management system.</w:t>
       </w:r>
     </w:p>
     <w:p>
@@ -3291,7 +3682,21 @@
         <w:rPr>
           <w:rFonts w:ascii="Times New Roman" w:hAnsi="Times New Roman" w:cs="Times New Roman"/>
         </w:rPr>
-        <w:t>The users of the system shall have a stable internet connection and modern web browser to access the system.</w:t>
+        <w:t xml:space="preserve">The users of the system </w:t>
+      </w:r>
+      <w:proofErr w:type="gramStart"/>
+      <w:r>
+        <w:rPr>
+          <w:rFonts w:ascii="Times New Roman" w:hAnsi="Times New Roman" w:cs="Times New Roman"/>
+        </w:rPr>
+        <w:t>shall</w:t>
+      </w:r>
+      <w:proofErr w:type="gramEnd"/>
+      <w:r>
+        <w:rPr>
+          <w:rFonts w:ascii="Times New Roman" w:hAnsi="Times New Roman" w:cs="Times New Roman"/>
+        </w:rPr>
+        <w:t xml:space="preserve"> have a stable internet connection and modern web browser to access the system.</w:t>
       </w:r>
     </w:p>
     <w:p>
@@ -3365,7 +3770,15 @@
           <w:rFonts w:ascii="Times New Roman" w:hAnsi="Times New Roman" w:cs="Times New Roman"/>
           <w:highlight w:val="yellow"/>
         </w:rPr>
-        <w:t>(template for excel to get back feedback, remarks)</w:t>
+        <w:t xml:space="preserve">(template for excel to get back feedback, </w:t>
+      </w:r>
+      <w:proofErr w:type="gramStart"/>
+      <w:r>
+        <w:rPr>
+          <w:rFonts w:ascii="Times New Roman" w:hAnsi="Times New Roman" w:cs="Times New Roman"/>
+          <w:highlight w:val="yellow"/>
+        </w:rPr>
+        <w:t>remarks)</w:t>
       </w:r>
       <w:r>
         <w:rPr>
@@ -3377,7 +3790,14 @@
         <w:rPr>
           <w:rFonts w:ascii="Times New Roman" w:hAnsi="Times New Roman" w:cs="Times New Roman"/>
         </w:rPr>
-        <w:t xml:space="preserve"> and testing during the UAT phase.</w:t>
+        <w:t xml:space="preserve"> and</w:t>
+      </w:r>
+      <w:proofErr w:type="gramEnd"/>
+      <w:r>
+        <w:rPr>
+          <w:rFonts w:ascii="Times New Roman" w:hAnsi="Times New Roman" w:cs="Times New Roman"/>
+        </w:rPr>
+        <w:t xml:space="preserve"> testing during the UAT phase.</w:t>
       </w:r>
     </w:p>
     <w:p>
@@ -3404,13 +3824,41 @@
         <w:rPr>
           <w:rFonts w:ascii="Times New Roman" w:hAnsi="Times New Roman" w:cs="Times New Roman"/>
         </w:rPr>
-        <w:t>End-users are open to transition from the</w:t>
-      </w:r>
-      <w:r>
-        <w:rPr>
-          <w:rFonts w:ascii="Times New Roman" w:hAnsi="Times New Roman" w:cs="Times New Roman"/>
-        </w:rPr>
-        <w:t xml:space="preserve"> existing system using TMS Redmine and use the newly proposed ticketing system.</w:t>
+        <w:t xml:space="preserve">End-users are open to </w:t>
+      </w:r>
+      <w:proofErr w:type="gramStart"/>
+      <w:r>
+        <w:rPr>
+          <w:rFonts w:ascii="Times New Roman" w:hAnsi="Times New Roman" w:cs="Times New Roman"/>
+        </w:rPr>
+        <w:t>transition</w:t>
+      </w:r>
+      <w:proofErr w:type="gramEnd"/>
+      <w:r>
+        <w:rPr>
+          <w:rFonts w:ascii="Times New Roman" w:hAnsi="Times New Roman" w:cs="Times New Roman"/>
+        </w:rPr>
+        <w:t xml:space="preserve"> from the</w:t>
+      </w:r>
+      <w:r>
+        <w:rPr>
+          <w:rFonts w:ascii="Times New Roman" w:hAnsi="Times New Roman" w:cs="Times New Roman"/>
+        </w:rPr>
+        <w:t xml:space="preserve"> existing system using TMS Redmine and </w:t>
+      </w:r>
+      <w:proofErr w:type="gramStart"/>
+      <w:r>
+        <w:rPr>
+          <w:rFonts w:ascii="Times New Roman" w:hAnsi="Times New Roman" w:cs="Times New Roman"/>
+        </w:rPr>
+        <w:t>use</w:t>
+      </w:r>
+      <w:proofErr w:type="gramEnd"/>
+      <w:r>
+        <w:rPr>
+          <w:rFonts w:ascii="Times New Roman" w:hAnsi="Times New Roman" w:cs="Times New Roman"/>
+        </w:rPr>
+        <w:t xml:space="preserve"> the newly proposed ticketing system.</w:t>
       </w:r>
     </w:p>
     <w:p>
@@ -3490,7 +3938,21 @@
         <w:rPr>
           <w:rFonts w:ascii="Times New Roman" w:hAnsi="Times New Roman" w:cs="Times New Roman"/>
         </w:rPr>
-        <w:t>All requirements are assumed to remain unchanged during project lifecycle. The unchanged requirements are to ensure that the project team can design and develop the system without the need for significant adjustment</w:t>
+        <w:t xml:space="preserve">All requirements are assumed to remain unchanged during </w:t>
+      </w:r>
+      <w:proofErr w:type="gramStart"/>
+      <w:r>
+        <w:rPr>
+          <w:rFonts w:ascii="Times New Roman" w:hAnsi="Times New Roman" w:cs="Times New Roman"/>
+        </w:rPr>
+        <w:t>project</w:t>
+      </w:r>
+      <w:proofErr w:type="gramEnd"/>
+      <w:r>
+        <w:rPr>
+          <w:rFonts w:ascii="Times New Roman" w:hAnsi="Times New Roman" w:cs="Times New Roman"/>
+        </w:rPr>
+        <w:t xml:space="preserve"> lifecycle. The unchanged requirements are to ensure that the project team can design and develop the system without the need for significant adjustment</w:t>
       </w:r>
     </w:p>
     <w:p>
@@ -3844,7 +4306,21 @@
         <w:rPr>
           <w:highlight w:val="yellow"/>
         </w:rPr>
-        <w:t>(change to fit fyp schedule)</w:t>
+        <w:t xml:space="preserve">(change to fit </w:t>
+      </w:r>
+      <w:proofErr w:type="spellStart"/>
+      <w:r>
+        <w:rPr>
+          <w:highlight w:val="yellow"/>
+        </w:rPr>
+        <w:t>fyp</w:t>
+      </w:r>
+      <w:proofErr w:type="spellEnd"/>
+      <w:r>
+        <w:rPr>
+          <w:highlight w:val="yellow"/>
+        </w:rPr>
+        <w:t xml:space="preserve"> schedule)</w:t>
       </w:r>
       <w:r>
         <w:t xml:space="preserve">, </w:t>
@@ -4016,8 +4492,18 @@
           <w:b/>
           <w:bCs/>
         </w:rPr>
-        <w:t>System Design Finalized (FSD) &amp; Approved</w:t>
-      </w:r>
+        <w:t xml:space="preserve">System Design Finalized (FSD) &amp; </w:t>
+      </w:r>
+      <w:proofErr w:type="gramStart"/>
+      <w:r>
+        <w:rPr>
+          <w:rFonts w:ascii="Times New Roman" w:hAnsi="Times New Roman" w:cs="Times New Roman"/>
+          <w:b/>
+          <w:bCs/>
+        </w:rPr>
+        <w:t>Approved</w:t>
+      </w:r>
+      <w:proofErr w:type="gramEnd"/>
       <w:r>
         <w:rPr>
           <w:rFonts w:ascii="Times New Roman" w:hAnsi="Times New Roman" w:cs="Times New Roman"/>
@@ -5335,6 +5821,155 @@
 <file path=word/numbering.xml><?xml version="1.0" encoding="utf-8"?>
 <w:numbering xmlns:wpc="http://schemas.microsoft.com/office/word/2010/wordprocessingCanvas" xmlns:cx="http://schemas.microsoft.com/office/drawing/2014/chartex" xmlns:cx1="http://schemas.microsoft.com/office/drawing/2015/9/8/chartex" xmlns:cx2="http://schemas.microsoft.com/office/drawing/2015/10/21/chartex" xmlns:cx3="http://schemas.microsoft.com/office/drawing/2016/5/9/chartex" xmlns:cx4="http://schemas.microsoft.com/office/drawing/2016/5/10/chartex" xmlns:cx5="http://schemas.microsoft.com/office/drawing/2016/5/11/chartex" xmlns:cx6="http://schemas.microsoft.com/office/drawing/2016/5/12/chartex" xmlns:cx7="http://schemas.microsoft.com/office/drawing/2016/5/13/chartex" xmlns:cx8="http://schemas.microsoft.com/office/drawing/2016/5/14/chartex" xmlns:mc="http://schemas.openxmlformats.org/markup-compatibility/2006" xmlns:aink="http://schemas.microsoft.com/office/drawing/2016/ink" xmlns:am3d="http://schemas.microsoft.com/office/drawing/2017/model3d" xmlns:o="urn:schemas-microsoft-com:office:office" xmlns:oel="http://schemas.microsoft.com/office/2019/extlst" xmlns:r="http://schemas.openxmlformats.org/officeDocument/2006/relationships" xmlns:m="http://schemas.openxmlformats.org/officeDocument/2006/math" xmlns:v="urn:schemas-microsoft-com:vml" xmlns:wp14="http://schemas.microsoft.com/office/word/2010/wordprocessingDrawing" xmlns:wp="http://schemas.openxmlformats.org/drawingml/2006/wordprocessingDrawing" xmlns:w10="urn:schemas-microsoft-com:office:word" xmlns:w="http://schemas.openxmlformats.org/wordprocessingml/2006/main" xmlns:w14="http://schemas.microsoft.com/office/word/2010/wordml" xmlns:w15="http://schemas.microsoft.com/office/word/2012/wordml" xmlns:w16cex="http://schemas.microsoft.com/office/word/2018/wordml/cex" xmlns:w16cid="http://schemas.microsoft.com/office/word/2016/wordml/cid" xmlns:w16="http://schemas.microsoft.com/office/word/2018/wordml" xmlns:w16du="http://schemas.microsoft.com/office/word/2023/wordml/word16du" xmlns:w16sdtdh="http://schemas.microsoft.com/office/word/2020/wordml/sdtdatahash" xmlns:w16sdtfl="http://schemas.microsoft.com/office/word/2024/wordml/sdtformatlock" xmlns:w16se="http://schemas.microsoft.com/office/word/2015/wordml/symex" xmlns:wpg="http://schemas.microsoft.com/office/word/2010/wordprocessingGroup" xmlns:wpi="http://schemas.microsoft.com/office/word/2010/wordprocessingInk" xmlns:wne="http://schemas.microsoft.com/office/word/2006/wordml" xmlns:wps="http://schemas.microsoft.com/office/word/2010/wordprocessingShape" mc:Ignorable="w14 w15 w16se w16cid w16 w16cex w16sdtdh w16sdtfl w16du wp14">
   <w:abstractNum w:abstractNumId="0" w15:restartNumberingAfterBreak="0">
+    <w:nsid w:val="16E50AF7"/>
+    <w:multiLevelType w:val="multilevel"/>
+    <w:tmpl w:val="BD24BFAC"/>
+    <w:lvl w:ilvl="0">
+      <w:start w:val="1"/>
+      <w:numFmt w:val="bullet"/>
+      <w:lvlText w:val=""/>
+      <w:lvlJc w:val="left"/>
+      <w:pPr>
+        <w:tabs>
+          <w:tab w:val="num" w:pos="720"/>
+        </w:tabs>
+        <w:ind w:left="720" w:hanging="360"/>
+      </w:pPr>
+      <w:rPr>
+        <w:rFonts w:ascii="Symbol" w:hAnsi="Symbol" w:hint="default"/>
+        <w:sz w:val="20"/>
+      </w:rPr>
+    </w:lvl>
+    <w:lvl w:ilvl="1" w:tentative="1">
+      <w:start w:val="1"/>
+      <w:numFmt w:val="bullet"/>
+      <w:lvlText w:val="o"/>
+      <w:lvlJc w:val="left"/>
+      <w:pPr>
+        <w:tabs>
+          <w:tab w:val="num" w:pos="1440"/>
+        </w:tabs>
+        <w:ind w:left="1440" w:hanging="360"/>
+      </w:pPr>
+      <w:rPr>
+        <w:rFonts w:ascii="Courier New" w:hAnsi="Courier New" w:hint="default"/>
+        <w:sz w:val="20"/>
+      </w:rPr>
+    </w:lvl>
+    <w:lvl w:ilvl="2" w:tentative="1">
+      <w:start w:val="1"/>
+      <w:numFmt w:val="bullet"/>
+      <w:lvlText w:val=""/>
+      <w:lvlJc w:val="left"/>
+      <w:pPr>
+        <w:tabs>
+          <w:tab w:val="num" w:pos="2160"/>
+        </w:tabs>
+        <w:ind w:left="2160" w:hanging="360"/>
+      </w:pPr>
+      <w:rPr>
+        <w:rFonts w:ascii="Wingdings" w:hAnsi="Wingdings" w:hint="default"/>
+        <w:sz w:val="20"/>
+      </w:rPr>
+    </w:lvl>
+    <w:lvl w:ilvl="3" w:tentative="1">
+      <w:start w:val="1"/>
+      <w:numFmt w:val="bullet"/>
+      <w:lvlText w:val=""/>
+      <w:lvlJc w:val="left"/>
+      <w:pPr>
+        <w:tabs>
+          <w:tab w:val="num" w:pos="2880"/>
+        </w:tabs>
+        <w:ind w:left="2880" w:hanging="360"/>
+      </w:pPr>
+      <w:rPr>
+        <w:rFonts w:ascii="Wingdings" w:hAnsi="Wingdings" w:hint="default"/>
+        <w:sz w:val="20"/>
+      </w:rPr>
+    </w:lvl>
+    <w:lvl w:ilvl="4" w:tentative="1">
+      <w:start w:val="1"/>
+      <w:numFmt w:val="bullet"/>
+      <w:lvlText w:val=""/>
+      <w:lvlJc w:val="left"/>
+      <w:pPr>
+        <w:tabs>
+          <w:tab w:val="num" w:pos="3600"/>
+        </w:tabs>
+        <w:ind w:left="3600" w:hanging="360"/>
+      </w:pPr>
+      <w:rPr>
+        <w:rFonts w:ascii="Wingdings" w:hAnsi="Wingdings" w:hint="default"/>
+        <w:sz w:val="20"/>
+      </w:rPr>
+    </w:lvl>
+    <w:lvl w:ilvl="5" w:tentative="1">
+      <w:start w:val="1"/>
+      <w:numFmt w:val="bullet"/>
+      <w:lvlText w:val=""/>
+      <w:lvlJc w:val="left"/>
+      <w:pPr>
+        <w:tabs>
+          <w:tab w:val="num" w:pos="4320"/>
+        </w:tabs>
+        <w:ind w:left="4320" w:hanging="360"/>
+      </w:pPr>
+      <w:rPr>
+        <w:rFonts w:ascii="Wingdings" w:hAnsi="Wingdings" w:hint="default"/>
+        <w:sz w:val="20"/>
+      </w:rPr>
+    </w:lvl>
+    <w:lvl w:ilvl="6" w:tentative="1">
+      <w:start w:val="1"/>
+      <w:numFmt w:val="bullet"/>
+      <w:lvlText w:val=""/>
+      <w:lvlJc w:val="left"/>
+      <w:pPr>
+        <w:tabs>
+          <w:tab w:val="num" w:pos="5040"/>
+        </w:tabs>
+        <w:ind w:left="5040" w:hanging="360"/>
+      </w:pPr>
+      <w:rPr>
+        <w:rFonts w:ascii="Wingdings" w:hAnsi="Wingdings" w:hint="default"/>
+        <w:sz w:val="20"/>
+      </w:rPr>
+    </w:lvl>
+    <w:lvl w:ilvl="7" w:tentative="1">
+      <w:start w:val="1"/>
+      <w:numFmt w:val="bullet"/>
+      <w:lvlText w:val=""/>
+      <w:lvlJc w:val="left"/>
+      <w:pPr>
+        <w:tabs>
+          <w:tab w:val="num" w:pos="5760"/>
+        </w:tabs>
+        <w:ind w:left="5760" w:hanging="360"/>
+      </w:pPr>
+      <w:rPr>
+        <w:rFonts w:ascii="Wingdings" w:hAnsi="Wingdings" w:hint="default"/>
+        <w:sz w:val="20"/>
+      </w:rPr>
+    </w:lvl>
+    <w:lvl w:ilvl="8" w:tentative="1">
+      <w:start w:val="1"/>
+      <w:numFmt w:val="bullet"/>
+      <w:lvlText w:val=""/>
+      <w:lvlJc w:val="left"/>
+      <w:pPr>
+        <w:tabs>
+          <w:tab w:val="num" w:pos="6480"/>
+        </w:tabs>
+        <w:ind w:left="6480" w:hanging="360"/>
+      </w:pPr>
+      <w:rPr>
+        <w:rFonts w:ascii="Wingdings" w:hAnsi="Wingdings" w:hint="default"/>
+        <w:sz w:val="20"/>
+      </w:rPr>
+    </w:lvl>
+  </w:abstractNum>
+  <w:abstractNum w:abstractNumId="1" w15:restartNumberingAfterBreak="0">
     <w:nsid w:val="189F393B"/>
     <w:multiLevelType w:val="multilevel"/>
     <w:tmpl w:val="752A2D60"/>
@@ -5483,7 +6118,7 @@
       </w:rPr>
     </w:lvl>
   </w:abstractNum>
-  <w:abstractNum w:abstractNumId="1" w15:restartNumberingAfterBreak="0">
+  <w:abstractNum w:abstractNumId="2" w15:restartNumberingAfterBreak="0">
     <w:nsid w:val="1EAF49A0"/>
     <w:multiLevelType w:val="hybridMultilevel"/>
     <w:tmpl w:val="054471B2"/>
@@ -5596,7 +6231,7 @@
       </w:rPr>
     </w:lvl>
   </w:abstractNum>
-  <w:abstractNum w:abstractNumId="2" w15:restartNumberingAfterBreak="0">
+  <w:abstractNum w:abstractNumId="3" w15:restartNumberingAfterBreak="0">
     <w:nsid w:val="1F083B61"/>
     <w:multiLevelType w:val="multilevel"/>
     <w:tmpl w:val="738C66FC"/>
@@ -5745,7 +6380,7 @@
       </w:rPr>
     </w:lvl>
   </w:abstractNum>
-  <w:abstractNum w:abstractNumId="3" w15:restartNumberingAfterBreak="0">
+  <w:abstractNum w:abstractNumId="4" w15:restartNumberingAfterBreak="0">
     <w:nsid w:val="2214011E"/>
     <w:multiLevelType w:val="multilevel"/>
     <w:tmpl w:val="080ADC1C"/>
@@ -5894,7 +6529,7 @@
       </w:rPr>
     </w:lvl>
   </w:abstractNum>
-  <w:abstractNum w:abstractNumId="4" w15:restartNumberingAfterBreak="0">
+  <w:abstractNum w:abstractNumId="5" w15:restartNumberingAfterBreak="0">
     <w:nsid w:val="24882D1E"/>
     <w:multiLevelType w:val="hybridMultilevel"/>
     <w:tmpl w:val="498E4D5C"/>
@@ -5985,7 +6620,7 @@
       </w:pPr>
     </w:lvl>
   </w:abstractNum>
-  <w:abstractNum w:abstractNumId="5" w15:restartNumberingAfterBreak="0">
+  <w:abstractNum w:abstractNumId="6" w15:restartNumberingAfterBreak="0">
     <w:nsid w:val="2A1D4289"/>
     <w:multiLevelType w:val="multilevel"/>
     <w:tmpl w:val="88DA853E"/>
@@ -6134,7 +6769,7 @@
       </w:rPr>
     </w:lvl>
   </w:abstractNum>
-  <w:abstractNum w:abstractNumId="6" w15:restartNumberingAfterBreak="0">
+  <w:abstractNum w:abstractNumId="7" w15:restartNumberingAfterBreak="0">
     <w:nsid w:val="3AC54796"/>
     <w:multiLevelType w:val="multilevel"/>
     <w:tmpl w:val="2F7ADD1C"/>
@@ -6247,7 +6882,7 @@
       </w:pPr>
     </w:lvl>
   </w:abstractNum>
-  <w:abstractNum w:abstractNumId="7" w15:restartNumberingAfterBreak="0">
+  <w:abstractNum w:abstractNumId="8" w15:restartNumberingAfterBreak="0">
     <w:nsid w:val="3F531753"/>
     <w:multiLevelType w:val="hybridMultilevel"/>
     <w:tmpl w:val="26FC1FAE"/>
@@ -6360,7 +6995,7 @@
       </w:rPr>
     </w:lvl>
   </w:abstractNum>
-  <w:abstractNum w:abstractNumId="8" w15:restartNumberingAfterBreak="0">
+  <w:abstractNum w:abstractNumId="9" w15:restartNumberingAfterBreak="0">
     <w:nsid w:val="4339253B"/>
     <w:multiLevelType w:val="hybridMultilevel"/>
     <w:tmpl w:val="212A9518"/>
@@ -6473,7 +7108,7 @@
       </w:rPr>
     </w:lvl>
   </w:abstractNum>
-  <w:abstractNum w:abstractNumId="9" w15:restartNumberingAfterBreak="0">
+  <w:abstractNum w:abstractNumId="10" w15:restartNumberingAfterBreak="0">
     <w:nsid w:val="46C237E4"/>
     <w:multiLevelType w:val="multilevel"/>
     <w:tmpl w:val="DF1819A4"/>
@@ -6622,7 +7257,7 @@
       </w:rPr>
     </w:lvl>
   </w:abstractNum>
-  <w:abstractNum w:abstractNumId="10" w15:restartNumberingAfterBreak="0">
+  <w:abstractNum w:abstractNumId="11" w15:restartNumberingAfterBreak="0">
     <w:nsid w:val="4C134A96"/>
     <w:multiLevelType w:val="multilevel"/>
     <w:tmpl w:val="3AD6A42E"/>
@@ -6771,7 +7406,7 @@
       </w:rPr>
     </w:lvl>
   </w:abstractNum>
-  <w:abstractNum w:abstractNumId="11" w15:restartNumberingAfterBreak="0">
+  <w:abstractNum w:abstractNumId="12" w15:restartNumberingAfterBreak="0">
     <w:nsid w:val="52530F57"/>
     <w:multiLevelType w:val="multilevel"/>
     <w:tmpl w:val="50B8F58E"/>
@@ -6920,7 +7555,7 @@
       </w:rPr>
     </w:lvl>
   </w:abstractNum>
-  <w:abstractNum w:abstractNumId="12" w15:restartNumberingAfterBreak="0">
+  <w:abstractNum w:abstractNumId="13" w15:restartNumberingAfterBreak="0">
     <w:nsid w:val="55560729"/>
     <w:multiLevelType w:val="multilevel"/>
     <w:tmpl w:val="E61673DE"/>
@@ -7069,7 +7704,7 @@
       </w:rPr>
     </w:lvl>
   </w:abstractNum>
-  <w:abstractNum w:abstractNumId="13" w15:restartNumberingAfterBreak="0">
+  <w:abstractNum w:abstractNumId="14" w15:restartNumberingAfterBreak="0">
     <w:nsid w:val="56682BD7"/>
     <w:multiLevelType w:val="hybridMultilevel"/>
     <w:tmpl w:val="19FACA98"/>
@@ -7158,7 +7793,7 @@
       </w:pPr>
     </w:lvl>
   </w:abstractNum>
-  <w:abstractNum w:abstractNumId="14" w15:restartNumberingAfterBreak="0">
+  <w:abstractNum w:abstractNumId="15" w15:restartNumberingAfterBreak="0">
     <w:nsid w:val="56C32FFF"/>
     <w:multiLevelType w:val="hybridMultilevel"/>
     <w:tmpl w:val="170C703A"/>
@@ -7271,7 +7906,7 @@
       </w:rPr>
     </w:lvl>
   </w:abstractNum>
-  <w:abstractNum w:abstractNumId="15" w15:restartNumberingAfterBreak="0">
+  <w:abstractNum w:abstractNumId="16" w15:restartNumberingAfterBreak="0">
     <w:nsid w:val="5CFF706A"/>
     <w:multiLevelType w:val="multilevel"/>
     <w:tmpl w:val="AEBAB1D6"/>
@@ -7420,7 +8055,7 @@
       </w:rPr>
     </w:lvl>
   </w:abstractNum>
-  <w:abstractNum w:abstractNumId="16" w15:restartNumberingAfterBreak="0">
+  <w:abstractNum w:abstractNumId="17" w15:restartNumberingAfterBreak="0">
     <w:nsid w:val="5FFF7633"/>
     <w:multiLevelType w:val="multilevel"/>
     <w:tmpl w:val="B016DC38"/>
@@ -7569,7 +8204,7 @@
       </w:rPr>
     </w:lvl>
   </w:abstractNum>
-  <w:abstractNum w:abstractNumId="17" w15:restartNumberingAfterBreak="0">
+  <w:abstractNum w:abstractNumId="18" w15:restartNumberingAfterBreak="0">
     <w:nsid w:val="65152B27"/>
     <w:multiLevelType w:val="multilevel"/>
     <w:tmpl w:val="76F4F63E"/>
@@ -7682,7 +8317,7 @@
       </w:pPr>
     </w:lvl>
   </w:abstractNum>
-  <w:abstractNum w:abstractNumId="18" w15:restartNumberingAfterBreak="0">
+  <w:abstractNum w:abstractNumId="19" w15:restartNumberingAfterBreak="0">
     <w:nsid w:val="703739B0"/>
     <w:multiLevelType w:val="multilevel"/>
     <w:tmpl w:val="9564865C"/>
@@ -7831,7 +8466,7 @@
       </w:rPr>
     </w:lvl>
   </w:abstractNum>
-  <w:abstractNum w:abstractNumId="19" w15:restartNumberingAfterBreak="0">
+  <w:abstractNum w:abstractNumId="20" w15:restartNumberingAfterBreak="0">
     <w:nsid w:val="77A71905"/>
     <w:multiLevelType w:val="hybridMultilevel"/>
     <w:tmpl w:val="14C08B18"/>
@@ -7944,7 +8579,7 @@
       </w:rPr>
     </w:lvl>
   </w:abstractNum>
-  <w:abstractNum w:abstractNumId="20" w15:restartNumberingAfterBreak="0">
+  <w:abstractNum w:abstractNumId="21" w15:restartNumberingAfterBreak="0">
     <w:nsid w:val="78F52270"/>
     <w:multiLevelType w:val="multilevel"/>
     <w:tmpl w:val="A88480BE"/>
@@ -8057,7 +8692,7 @@
       </w:pPr>
     </w:lvl>
   </w:abstractNum>
-  <w:abstractNum w:abstractNumId="21" w15:restartNumberingAfterBreak="0">
+  <w:abstractNum w:abstractNumId="22" w15:restartNumberingAfterBreak="0">
     <w:nsid w:val="7E001613"/>
     <w:multiLevelType w:val="hybridMultilevel"/>
     <w:tmpl w:val="28AEE6D0"/>
@@ -8170,7 +8805,7 @@
       </w:rPr>
     </w:lvl>
   </w:abstractNum>
-  <w:abstractNum w:abstractNumId="22" w15:restartNumberingAfterBreak="0">
+  <w:abstractNum w:abstractNumId="23" w15:restartNumberingAfterBreak="0">
     <w:nsid w:val="7F9261A9"/>
     <w:multiLevelType w:val="hybridMultilevel"/>
     <w:tmpl w:val="CF3A6962"/>
@@ -8285,73 +8920,76 @@
     </w:lvl>
   </w:abstractNum>
   <w:num w:numId="1" w16cid:durableId="28380416">
+    <w:abstractNumId w:val="17"/>
+  </w:num>
+  <w:num w:numId="2" w16cid:durableId="1193224877">
+    <w:abstractNumId w:val="21"/>
+  </w:num>
+  <w:num w:numId="3" w16cid:durableId="889263700">
+    <w:abstractNumId w:val="18"/>
+  </w:num>
+  <w:num w:numId="4" w16cid:durableId="970785673">
+    <w:abstractNumId w:val="13"/>
+  </w:num>
+  <w:num w:numId="5" w16cid:durableId="875234537">
+    <w:abstractNumId w:val="14"/>
+  </w:num>
+  <w:num w:numId="6" w16cid:durableId="1853304226">
+    <w:abstractNumId w:val="5"/>
+  </w:num>
+  <w:num w:numId="7" w16cid:durableId="960647117">
+    <w:abstractNumId w:val="9"/>
+  </w:num>
+  <w:num w:numId="8" w16cid:durableId="1856191130">
+    <w:abstractNumId w:val="15"/>
+  </w:num>
+  <w:num w:numId="9" w16cid:durableId="2046247532">
+    <w:abstractNumId w:val="22"/>
+  </w:num>
+  <w:num w:numId="10" w16cid:durableId="45880152">
+    <w:abstractNumId w:val="1"/>
+  </w:num>
+  <w:num w:numId="11" w16cid:durableId="1648242462">
+    <w:abstractNumId w:val="8"/>
+  </w:num>
+  <w:num w:numId="12" w16cid:durableId="1298342289">
+    <w:abstractNumId w:val="20"/>
+  </w:num>
+  <w:num w:numId="13" w16cid:durableId="1000430064">
+    <w:abstractNumId w:val="2"/>
+  </w:num>
+  <w:num w:numId="14" w16cid:durableId="326061386">
+    <w:abstractNumId w:val="11"/>
+  </w:num>
+  <w:num w:numId="15" w16cid:durableId="33890087">
+    <w:abstractNumId w:val="12"/>
+  </w:num>
+  <w:num w:numId="16" w16cid:durableId="2029139805">
     <w:abstractNumId w:val="16"/>
   </w:num>
-  <w:num w:numId="2" w16cid:durableId="1193224877">
-    <w:abstractNumId w:val="20"/>
-  </w:num>
-  <w:num w:numId="3" w16cid:durableId="889263700">
-    <w:abstractNumId w:val="17"/>
-  </w:num>
-  <w:num w:numId="4" w16cid:durableId="970785673">
-    <w:abstractNumId w:val="12"/>
-  </w:num>
-  <w:num w:numId="5" w16cid:durableId="875234537">
-    <w:abstractNumId w:val="13"/>
-  </w:num>
-  <w:num w:numId="6" w16cid:durableId="1853304226">
+  <w:num w:numId="17" w16cid:durableId="1369334256">
     <w:abstractNumId w:val="4"/>
   </w:num>
-  <w:num w:numId="7" w16cid:durableId="960647117">
-    <w:abstractNumId w:val="8"/>
+  <w:num w:numId="18" w16cid:durableId="1833446570">
+    <w:abstractNumId w:val="19"/>
   </w:num>
-  <w:num w:numId="8" w16cid:durableId="1856191130">
-    <w:abstractNumId w:val="14"/>
+  <w:num w:numId="19" w16cid:durableId="349644857">
+    <w:abstractNumId w:val="6"/>
   </w:num>
-  <w:num w:numId="9" w16cid:durableId="2046247532">
-    <w:abstractNumId w:val="21"/>
+  <w:num w:numId="20" w16cid:durableId="62334975">
+    <w:abstractNumId w:val="10"/>
   </w:num>
-  <w:num w:numId="10" w16cid:durableId="45880152">
-    <w:abstractNumId w:val="0"/>
+  <w:num w:numId="21" w16cid:durableId="456341374">
+    <w:abstractNumId w:val="3"/>
   </w:num>
-  <w:num w:numId="11" w16cid:durableId="1648242462">
+  <w:num w:numId="22" w16cid:durableId="125590083">
     <w:abstractNumId w:val="7"/>
   </w:num>
-  <w:num w:numId="12" w16cid:durableId="1298342289">
-    <w:abstractNumId w:val="19"/>
+  <w:num w:numId="23" w16cid:durableId="1808467780">
+    <w:abstractNumId w:val="23"/>
   </w:num>
-  <w:num w:numId="13" w16cid:durableId="1000430064">
-    <w:abstractNumId w:val="1"/>
-  </w:num>
-  <w:num w:numId="14" w16cid:durableId="326061386">
-    <w:abstractNumId w:val="10"/>
-  </w:num>
-  <w:num w:numId="15" w16cid:durableId="33890087">
-    <w:abstractNumId w:val="11"/>
-  </w:num>
-  <w:num w:numId="16" w16cid:durableId="2029139805">
-    <w:abstractNumId w:val="15"/>
-  </w:num>
-  <w:num w:numId="17" w16cid:durableId="1369334256">
-    <w:abstractNumId w:val="3"/>
-  </w:num>
-  <w:num w:numId="18" w16cid:durableId="1833446570">
-    <w:abstractNumId w:val="18"/>
-  </w:num>
-  <w:num w:numId="19" w16cid:durableId="349644857">
-    <w:abstractNumId w:val="5"/>
-  </w:num>
-  <w:num w:numId="20" w16cid:durableId="62334975">
-    <w:abstractNumId w:val="9"/>
-  </w:num>
-  <w:num w:numId="21" w16cid:durableId="456341374">
-    <w:abstractNumId w:val="2"/>
-  </w:num>
-  <w:num w:numId="22" w16cid:durableId="125590083">
-    <w:abstractNumId w:val="6"/>
-  </w:num>
-  <w:num w:numId="23" w16cid:durableId="1808467780">
-    <w:abstractNumId w:val="22"/>
+  <w:num w:numId="24" w16cid:durableId="1457942301">
+    <w:abstractNumId w:val="0"/>
   </w:num>
 </w:numbering>
 </file>
@@ -9652,13 +10290,13 @@
     <w:rsid w:val="0046072F"/>
     <w:rsid w:val="004B7522"/>
     <w:rsid w:val="004C5234"/>
-    <w:rsid w:val="005B2142"/>
     <w:rsid w:val="00702EA3"/>
     <w:rsid w:val="008244EF"/>
     <w:rsid w:val="008C3DB4"/>
     <w:rsid w:val="00A70F5C"/>
     <w:rsid w:val="00A92FED"/>
     <w:rsid w:val="00D71ED0"/>
+    <w:rsid w:val="00DF208A"/>
     <w:rsid w:val="00E714BE"/>
     <w:rsid w:val="00E85E18"/>
     <w:rsid w:val="00E87FC1"/>

</xml_diff>

<commit_message>
scope 5. workflow transparency finished + finished scope
</commit_message>
<xml_diff>
--- a/Review/Project charter.docx
+++ b/Review/Project charter.docx
@@ -2816,6 +2816,7 @@
     <w:p>
       <w:pPr>
         <w:ind w:left="720"/>
+        <w:jc w:val="both"/>
         <w:rPr>
           <w:rFonts w:ascii="Times New Roman" w:eastAsia="Times New Roman" w:hAnsi="Times New Roman" w:cs="Times New Roman"/>
           <w:kern w:val="0"/>
@@ -2841,10 +2842,28 @@
     </w:p>
     <w:p>
       <w:pPr>
-        <w:numPr>
-          <w:ilvl w:val="0"/>
-          <w:numId w:val="24"/>
-        </w:numPr>
+        <w:ind w:left="1440"/>
+        <w:rPr>
+          <w:rStyle w:val="Heading4Char"/>
+        </w:rPr>
+      </w:pPr>
+      <w:r>
+        <w:rPr>
+          <w:rStyle w:val="Heading4Char"/>
+        </w:rPr>
+        <w:t xml:space="preserve">1.2.5.1 </w:t>
+      </w:r>
+      <w:r>
+        <w:rPr>
+          <w:rStyle w:val="Heading4Char"/>
+        </w:rPr>
+        <w:t>Real-time status updates:</w:t>
+      </w:r>
+    </w:p>
+    <w:p>
+      <w:pPr>
+        <w:ind w:left="1440" w:firstLine="720"/>
+        <w:jc w:val="both"/>
         <w:rPr>
           <w:rFonts w:ascii="Times New Roman" w:eastAsia="Times New Roman" w:hAnsi="Times New Roman" w:cs="Times New Roman"/>
           <w:kern w:val="0"/>
@@ -2853,28 +2872,11 @@
       </w:pPr>
       <w:r>
         <w:rPr>
-          <w:rStyle w:val="Heading4Char"/>
-        </w:rPr>
-        <w:t>Real-time status updates:</w:t>
-      </w:r>
-      <w:r>
-        <w:rPr>
           <w:rFonts w:ascii="Times New Roman" w:eastAsia="Times New Roman" w:hAnsi="Times New Roman" w:cs="Times New Roman"/>
           <w:kern w:val="0"/>
           <w14:ligatures w14:val="none"/>
         </w:rPr>
-        <w:br/>
-        <w:t xml:space="preserve">Each ticket’s progress (e.g., </w:t>
-      </w:r>
-      <w:r>
-        <w:rPr>
-          <w:rFonts w:ascii="Times New Roman" w:eastAsia="Times New Roman" w:hAnsi="Times New Roman" w:cs="Times New Roman"/>
-          <w:i/>
-          <w:iCs/>
-          <w:kern w:val="0"/>
-          <w14:ligatures w14:val="none"/>
-        </w:rPr>
-        <w:t>New → Assigned → In Progress → Resolved → Closed</w:t>
+        <w:t>Each ticket’s progress (e.g., New → Assigned → In Progress → Resolved → Closed) is updated automatically</w:t>
       </w:r>
       <w:r>
         <w:rPr>
@@ -2882,26 +2884,15 @@
           <w:kern w:val="0"/>
           <w14:ligatures w14:val="none"/>
         </w:rPr>
-        <w:t>) is updated automatically, ensuring stakeholders always know the current state without having to request updates.</w:t>
-      </w:r>
-    </w:p>
-    <w:p>
-      <w:pPr>
-        <w:numPr>
-          <w:ilvl w:val="0"/>
-          <w:numId w:val="24"/>
-        </w:numPr>
+        <w:t>.</w:t>
+      </w:r>
+      <w:r>
         <w:rPr>
           <w:rFonts w:ascii="Times New Roman" w:eastAsia="Times New Roman" w:hAnsi="Times New Roman" w:cs="Times New Roman"/>
           <w:kern w:val="0"/>
           <w14:ligatures w14:val="none"/>
         </w:rPr>
-      </w:pPr>
-      <w:r>
-        <w:rPr>
-          <w:rStyle w:val="Heading4Char"/>
-        </w:rPr>
-        <w:t>Automated notifications &amp; alerts:</w:t>
+        <w:t xml:space="preserve"> </w:t>
       </w:r>
       <w:r>
         <w:rPr>
@@ -2909,27 +2900,15 @@
           <w:kern w:val="0"/>
           <w14:ligatures w14:val="none"/>
         </w:rPr>
-        <w:br/>
-        <w:t>Stakeholders (agents, supervisors, and clients) receive notifications when key events occur (e.g., ticket assignment, SLA breach, resolution). This reduces the need for manual follow-ups.</w:t>
-      </w:r>
-    </w:p>
-    <w:p>
-      <w:pPr>
-        <w:numPr>
-          <w:ilvl w:val="0"/>
-          <w:numId w:val="24"/>
-        </w:numPr>
+        <w:t>This allows</w:t>
+      </w:r>
+      <w:r>
         <w:rPr>
           <w:rFonts w:ascii="Times New Roman" w:eastAsia="Times New Roman" w:hAnsi="Times New Roman" w:cs="Times New Roman"/>
           <w:kern w:val="0"/>
           <w14:ligatures w14:val="none"/>
         </w:rPr>
-      </w:pPr>
-      <w:r>
-        <w:rPr>
-          <w:rStyle w:val="Heading4Char"/>
-        </w:rPr>
-        <w:t>Audit trail &amp; activity logs:</w:t>
+        <w:t xml:space="preserve"> stakeholders </w:t>
       </w:r>
       <w:r>
         <w:rPr>
@@ -2937,85 +2916,128 @@
           <w:kern w:val="0"/>
           <w14:ligatures w14:val="none"/>
         </w:rPr>
-        <w:br/>
-        <w:t xml:space="preserve">Every action taken on a ticket (updates, </w:t>
-      </w:r>
-      <w:proofErr w:type="gramStart"/>
+        <w:t xml:space="preserve">to </w:t>
+      </w:r>
       <w:r>
         <w:rPr>
           <w:rFonts w:ascii="Times New Roman" w:eastAsia="Times New Roman" w:hAnsi="Times New Roman" w:cs="Times New Roman"/>
           <w:kern w:val="0"/>
           <w14:ligatures w14:val="none"/>
         </w:rPr>
-        <w:t>comments, escalations</w:t>
-      </w:r>
-      <w:proofErr w:type="gramEnd"/>
-      <w:r>
+        <w:t>always know the current state without having to request updates.</w:t>
+      </w:r>
+    </w:p>
+    <w:p>
+      <w:pPr>
+        <w:ind w:left="720" w:firstLine="720"/>
+        <w:rPr>
+          <w:rStyle w:val="Heading4Char"/>
+          <w:rFonts w:ascii="Times New Roman" w:eastAsia="Times New Roman" w:hAnsi="Times New Roman" w:cs="Times New Roman"/>
+          <w:i w:val="0"/>
+          <w:iCs w:val="0"/>
+          <w:color w:val="auto"/>
+          <w:kern w:val="0"/>
+          <w14:ligatures w14:val="none"/>
+        </w:rPr>
+      </w:pPr>
+      <w:r>
+        <w:rPr>
+          <w:rStyle w:val="Heading4Char"/>
+        </w:rPr>
+        <w:t xml:space="preserve">1.2.5.2 </w:t>
+      </w:r>
+      <w:r>
+        <w:rPr>
+          <w:rStyle w:val="Heading4Char"/>
+        </w:rPr>
+        <w:t>Automated notifications &amp; alerts:</w:t>
+      </w:r>
+    </w:p>
+    <w:p>
+      <w:pPr>
+        <w:ind w:left="1440" w:firstLine="720"/>
+        <w:jc w:val="both"/>
         <w:rPr>
           <w:rFonts w:ascii="Times New Roman" w:eastAsia="Times New Roman" w:hAnsi="Times New Roman" w:cs="Times New Roman"/>
           <w:kern w:val="0"/>
           <w14:ligatures w14:val="none"/>
         </w:rPr>
-        <w:t xml:space="preserve">, reassignments) is logged </w:t>
-      </w:r>
+      </w:pPr>
       <w:r>
         <w:rPr>
           <w:rFonts w:ascii="Times New Roman" w:eastAsia="Times New Roman" w:hAnsi="Times New Roman" w:cs="Times New Roman"/>
           <w:kern w:val="0"/>
           <w14:ligatures w14:val="none"/>
         </w:rPr>
-        <w:lastRenderedPageBreak/>
-        <w:t xml:space="preserve">and accessible. This helps </w:t>
-      </w:r>
-      <w:proofErr w:type="gramStart"/>
+        <w:t xml:space="preserve">Stakeholders (agents, supervisors, and clients) receive notifications when key events occur (e.g., ticket assignment, </w:t>
+      </w:r>
       <w:r>
         <w:rPr>
           <w:rFonts w:ascii="Times New Roman" w:eastAsia="Times New Roman" w:hAnsi="Times New Roman" w:cs="Times New Roman"/>
           <w:kern w:val="0"/>
           <w14:ligatures w14:val="none"/>
         </w:rPr>
-        <w:t>in</w:t>
-      </w:r>
-      <w:proofErr w:type="gramEnd"/>
+        <w:t xml:space="preserve">ticket </w:t>
+      </w:r>
       <w:r>
         <w:rPr>
           <w:rFonts w:ascii="Times New Roman" w:eastAsia="Times New Roman" w:hAnsi="Times New Roman" w:cs="Times New Roman"/>
           <w:kern w:val="0"/>
           <w14:ligatures w14:val="none"/>
         </w:rPr>
-        <w:t xml:space="preserve"> accountability and compliance, while also making it easier to review past decisions.</w:t>
-      </w:r>
-    </w:p>
-    <w:p>
-      <w:pPr>
-        <w:numPr>
-          <w:ilvl w:val="0"/>
-          <w:numId w:val="24"/>
-        </w:numPr>
+        <w:t>resolution). This reduces the need for manual follow-ups.</w:t>
+      </w:r>
+    </w:p>
+    <w:p>
+      <w:pPr>
+        <w:ind w:left="1440" w:firstLine="720"/>
+        <w:jc w:val="both"/>
         <w:rPr>
           <w:rFonts w:ascii="Times New Roman" w:eastAsia="Times New Roman" w:hAnsi="Times New Roman" w:cs="Times New Roman"/>
           <w:kern w:val="0"/>
           <w14:ligatures w14:val="none"/>
         </w:rPr>
       </w:pPr>
-      <w:r>
-        <w:rPr>
-          <w:rFonts w:ascii="Times New Roman" w:eastAsia="Times New Roman" w:hAnsi="Times New Roman" w:cs="Times New Roman"/>
-          <w:b/>
-          <w:bCs/>
-          <w:kern w:val="0"/>
-          <w14:ligatures w14:val="none"/>
-        </w:rPr>
-        <w:t>Role-based visibility:</w:t>
-      </w:r>
+    </w:p>
+    <w:p>
+      <w:pPr>
+        <w:ind w:left="1440"/>
+        <w:rPr>
+          <w:rStyle w:val="Heading4Char"/>
+        </w:rPr>
+      </w:pPr>
+      <w:r>
+        <w:rPr>
+          <w:rStyle w:val="Heading4Char"/>
+        </w:rPr>
+        <w:lastRenderedPageBreak/>
+        <w:t xml:space="preserve">1.2.5.3 </w:t>
+      </w:r>
+      <w:r>
+        <w:rPr>
+          <w:rStyle w:val="Heading4Char"/>
+        </w:rPr>
+        <w:t>Audit trail &amp; activity logs:</w:t>
+      </w:r>
+    </w:p>
+    <w:p>
+      <w:pPr>
+        <w:ind w:left="1440" w:firstLine="720"/>
+        <w:jc w:val="both"/>
+        <w:rPr>
+          <w:rFonts w:eastAsiaTheme="majorEastAsia" w:cstheme="majorBidi"/>
+          <w:i/>
+          <w:iCs/>
+          <w:color w:val="2F5496" w:themeColor="accent1" w:themeShade="BF"/>
+        </w:rPr>
+      </w:pPr>
       <w:r>
         <w:rPr>
           <w:rFonts w:ascii="Times New Roman" w:eastAsia="Times New Roman" w:hAnsi="Times New Roman" w:cs="Times New Roman"/>
           <w:kern w:val="0"/>
           <w14:ligatures w14:val="none"/>
         </w:rPr>
-        <w:br/>
-        <w:t xml:space="preserve">Different stakeholders (customers, agents, team </w:t>
+        <w:t xml:space="preserve">Every action taken on a ticket (updates, comments, escalations, reassignments) is logged and accessible. This helps </w:t>
       </w:r>
       <w:proofErr w:type="gramStart"/>
       <w:r>
@@ -3024,7 +3046,7 @@
           <w:kern w:val="0"/>
           <w14:ligatures w14:val="none"/>
         </w:rPr>
-        <w:t>leads</w:t>
+        <w:t>in</w:t>
       </w:r>
       <w:proofErr w:type="gramEnd"/>
       <w:r>
@@ -3033,15 +3055,33 @@
           <w:kern w:val="0"/>
           <w14:ligatures w14:val="none"/>
         </w:rPr>
-        <w:t>, management) see relevant ticket information based on their access level, ensuring sensitive data remains secure while maintaining transparency.</w:t>
-      </w:r>
-    </w:p>
-    <w:p>
-      <w:pPr>
-        <w:numPr>
-          <w:ilvl w:val="0"/>
-          <w:numId w:val="24"/>
-        </w:numPr>
+        <w:t xml:space="preserve"> accountability and compliance, while also making it easier to review past decisions.</w:t>
+      </w:r>
+    </w:p>
+    <w:p>
+      <w:pPr>
+        <w:ind w:left="1440"/>
+        <w:rPr>
+          <w:rStyle w:val="Heading4Char"/>
+        </w:rPr>
+      </w:pPr>
+      <w:r>
+        <w:rPr>
+          <w:rStyle w:val="Heading4Char"/>
+        </w:rPr>
+        <w:t xml:space="preserve">1.2.5.4 </w:t>
+      </w:r>
+      <w:r>
+        <w:rPr>
+          <w:rStyle w:val="Heading4Char"/>
+        </w:rPr>
+        <w:t>Role-based visibility:</w:t>
+      </w:r>
+    </w:p>
+    <w:p>
+      <w:pPr>
+        <w:ind w:left="1440" w:firstLine="720"/>
+        <w:jc w:val="both"/>
         <w:rPr>
           <w:rFonts w:ascii="Times New Roman" w:eastAsia="Times New Roman" w:hAnsi="Times New Roman" w:cs="Times New Roman"/>
           <w:kern w:val="0"/>
@@ -3051,12 +3091,10 @@
       <w:r>
         <w:rPr>
           <w:rFonts w:ascii="Times New Roman" w:eastAsia="Times New Roman" w:hAnsi="Times New Roman" w:cs="Times New Roman"/>
-          <w:b/>
-          <w:bCs/>
           <w:kern w:val="0"/>
           <w14:ligatures w14:val="none"/>
         </w:rPr>
-        <w:t>Performance dashboards &amp; reports:</w:t>
+        <w:t>Different stakeholders (</w:t>
       </w:r>
       <w:r>
         <w:rPr>
@@ -3064,31 +3102,15 @@
           <w:kern w:val="0"/>
           <w14:ligatures w14:val="none"/>
         </w:rPr>
-        <w:br/>
-        <w:t>Managers and decision-makers can view ticket resolution times, workload distribution, and bottlenecks through dashboards, enabling better oversight and reducing delays caused by hidden issues.</w:t>
-      </w:r>
-    </w:p>
-    <w:p>
-      <w:pPr>
-        <w:numPr>
-          <w:ilvl w:val="0"/>
-          <w:numId w:val="24"/>
-        </w:numPr>
+        <w:t>business users</w:t>
+      </w:r>
+      <w:r>
         <w:rPr>
           <w:rFonts w:ascii="Times New Roman" w:eastAsia="Times New Roman" w:hAnsi="Times New Roman" w:cs="Times New Roman"/>
           <w:kern w:val="0"/>
           <w14:ligatures w14:val="none"/>
         </w:rPr>
-      </w:pPr>
-      <w:r>
-        <w:rPr>
-          <w:rFonts w:ascii="Times New Roman" w:eastAsia="Times New Roman" w:hAnsi="Times New Roman" w:cs="Times New Roman"/>
-          <w:b/>
-          <w:bCs/>
-          <w:kern w:val="0"/>
-          <w14:ligatures w14:val="none"/>
-        </w:rPr>
-        <w:t>Collaboration support:</w:t>
+        <w:t>, agents,</w:t>
       </w:r>
       <w:r>
         <w:rPr>
@@ -3096,7 +3118,108 @@
           <w:kern w:val="0"/>
           <w14:ligatures w14:val="none"/>
         </w:rPr>
-        <w:br/>
+        <w:t xml:space="preserve"> project managers, etc.</w:t>
+      </w:r>
+      <w:r>
+        <w:rPr>
+          <w:rFonts w:ascii="Times New Roman" w:eastAsia="Times New Roman" w:hAnsi="Times New Roman" w:cs="Times New Roman"/>
+          <w:kern w:val="0"/>
+          <w14:ligatures w14:val="none"/>
+        </w:rPr>
+        <w:t>) see relevant ticket information based on their access level, ensuring sensitive data remains secure while maintaining transparency.</w:t>
+      </w:r>
+    </w:p>
+    <w:p>
+      <w:pPr>
+        <w:ind w:left="1440"/>
+        <w:rPr>
+          <w:rStyle w:val="Heading4Char"/>
+        </w:rPr>
+      </w:pPr>
+      <w:r>
+        <w:rPr>
+          <w:rStyle w:val="Heading4Char"/>
+        </w:rPr>
+        <w:t xml:space="preserve">1.2.5.5 </w:t>
+      </w:r>
+      <w:r>
+        <w:rPr>
+          <w:rStyle w:val="Heading4Char"/>
+        </w:rPr>
+        <w:t>Performance dashboards &amp; reports:</w:t>
+      </w:r>
+    </w:p>
+    <w:p>
+      <w:pPr>
+        <w:ind w:left="1440" w:firstLine="720"/>
+        <w:jc w:val="both"/>
+        <w:rPr>
+          <w:rFonts w:ascii="Times New Roman" w:eastAsia="Times New Roman" w:hAnsi="Times New Roman" w:cs="Times New Roman"/>
+          <w:kern w:val="0"/>
+          <w14:ligatures w14:val="none"/>
+        </w:rPr>
+      </w:pPr>
+      <w:r>
+        <w:rPr>
+          <w:rFonts w:ascii="Times New Roman" w:eastAsia="Times New Roman" w:hAnsi="Times New Roman" w:cs="Times New Roman"/>
+          <w:kern w:val="0"/>
+          <w14:ligatures w14:val="none"/>
+        </w:rPr>
+        <w:t>Managers and decision-makers can view ticket resolution times, workload distribution, and bottlenecks through dashboards</w:t>
+      </w:r>
+      <w:r>
+        <w:rPr>
+          <w:rFonts w:ascii="Times New Roman" w:eastAsia="Times New Roman" w:hAnsi="Times New Roman" w:cs="Times New Roman"/>
+          <w:kern w:val="0"/>
+          <w14:ligatures w14:val="none"/>
+        </w:rPr>
+        <w:t>.</w:t>
+      </w:r>
+      <w:r>
+        <w:rPr>
+          <w:rFonts w:ascii="Times New Roman" w:eastAsia="Times New Roman" w:hAnsi="Times New Roman" w:cs="Times New Roman"/>
+          <w:kern w:val="0"/>
+          <w14:ligatures w14:val="none"/>
+        </w:rPr>
+        <w:t xml:space="preserve"> enabling better oversight and reducing delays caused by hidden issues.</w:t>
+      </w:r>
+    </w:p>
+    <w:p>
+      <w:pPr>
+        <w:ind w:left="1440"/>
+        <w:rPr>
+          <w:rStyle w:val="Heading4Char"/>
+        </w:rPr>
+      </w:pPr>
+      <w:r>
+        <w:rPr>
+          <w:rStyle w:val="Heading4Char"/>
+        </w:rPr>
+        <w:t xml:space="preserve">1.2.5.6 </w:t>
+      </w:r>
+      <w:r>
+        <w:rPr>
+          <w:rStyle w:val="Heading4Char"/>
+        </w:rPr>
+        <w:t>Collaboration support:</w:t>
+      </w:r>
+    </w:p>
+    <w:p>
+      <w:pPr>
+        <w:ind w:left="1440" w:firstLine="720"/>
+        <w:jc w:val="both"/>
+        <w:rPr>
+          <w:rFonts w:ascii="Times New Roman" w:eastAsia="Times New Roman" w:hAnsi="Times New Roman" w:cs="Times New Roman"/>
+          <w:kern w:val="0"/>
+          <w14:ligatures w14:val="none"/>
+        </w:rPr>
+      </w:pPr>
+      <w:r>
+        <w:rPr>
+          <w:rFonts w:ascii="Times New Roman" w:eastAsia="Times New Roman" w:hAnsi="Times New Roman" w:cs="Times New Roman"/>
+          <w:kern w:val="0"/>
+          <w14:ligatures w14:val="none"/>
+        </w:rPr>
         <w:t>Multiple agents or teams can work on the same ticket with visibility into each other’s contributions, reducing miscommunication and duplicated effort.</w:t>
       </w:r>
     </w:p>
@@ -3356,6 +3479,7 @@
         <w:rPr>
           <w:rFonts w:ascii="Times New Roman" w:hAnsi="Times New Roman" w:cs="Times New Roman"/>
         </w:rPr>
+        <w:lastRenderedPageBreak/>
         <w:t xml:space="preserve">Project Documentation </w:t>
       </w:r>
     </w:p>
@@ -3427,7 +3551,6 @@
         <w:rPr>
           <w:rFonts w:ascii="Times New Roman" w:hAnsi="Times New Roman" w:cs="Times New Roman"/>
         </w:rPr>
-        <w:lastRenderedPageBreak/>
         <w:t>Supervisor</w:t>
       </w:r>
     </w:p>
@@ -5831,9 +5954,9 @@
       <w:lvlJc w:val="left"/>
       <w:pPr>
         <w:tabs>
-          <w:tab w:val="num" w:pos="720"/>
-        </w:tabs>
-        <w:ind w:left="720" w:hanging="360"/>
+          <w:tab w:val="num" w:pos="1800"/>
+        </w:tabs>
+        <w:ind w:left="1800" w:hanging="360"/>
       </w:pPr>
       <w:rPr>
         <w:rFonts w:ascii="Symbol" w:hAnsi="Symbol" w:hint="default"/>
@@ -5847,9 +5970,9 @@
       <w:lvlJc w:val="left"/>
       <w:pPr>
         <w:tabs>
-          <w:tab w:val="num" w:pos="1440"/>
-        </w:tabs>
-        <w:ind w:left="1440" w:hanging="360"/>
+          <w:tab w:val="num" w:pos="2520"/>
+        </w:tabs>
+        <w:ind w:left="2520" w:hanging="360"/>
       </w:pPr>
       <w:rPr>
         <w:rFonts w:ascii="Courier New" w:hAnsi="Courier New" w:hint="default"/>
@@ -5863,9 +5986,9 @@
       <w:lvlJc w:val="left"/>
       <w:pPr>
         <w:tabs>
-          <w:tab w:val="num" w:pos="2160"/>
-        </w:tabs>
-        <w:ind w:left="2160" w:hanging="360"/>
+          <w:tab w:val="num" w:pos="3240"/>
+        </w:tabs>
+        <w:ind w:left="3240" w:hanging="360"/>
       </w:pPr>
       <w:rPr>
         <w:rFonts w:ascii="Wingdings" w:hAnsi="Wingdings" w:hint="default"/>
@@ -5879,9 +6002,9 @@
       <w:lvlJc w:val="left"/>
       <w:pPr>
         <w:tabs>
-          <w:tab w:val="num" w:pos="2880"/>
-        </w:tabs>
-        <w:ind w:left="2880" w:hanging="360"/>
+          <w:tab w:val="num" w:pos="3960"/>
+        </w:tabs>
+        <w:ind w:left="3960" w:hanging="360"/>
       </w:pPr>
       <w:rPr>
         <w:rFonts w:ascii="Wingdings" w:hAnsi="Wingdings" w:hint="default"/>
@@ -5895,9 +6018,9 @@
       <w:lvlJc w:val="left"/>
       <w:pPr>
         <w:tabs>
-          <w:tab w:val="num" w:pos="3600"/>
-        </w:tabs>
-        <w:ind w:left="3600" w:hanging="360"/>
+          <w:tab w:val="num" w:pos="4680"/>
+        </w:tabs>
+        <w:ind w:left="4680" w:hanging="360"/>
       </w:pPr>
       <w:rPr>
         <w:rFonts w:ascii="Wingdings" w:hAnsi="Wingdings" w:hint="default"/>
@@ -5911,9 +6034,9 @@
       <w:lvlJc w:val="left"/>
       <w:pPr>
         <w:tabs>
-          <w:tab w:val="num" w:pos="4320"/>
-        </w:tabs>
-        <w:ind w:left="4320" w:hanging="360"/>
+          <w:tab w:val="num" w:pos="5400"/>
+        </w:tabs>
+        <w:ind w:left="5400" w:hanging="360"/>
       </w:pPr>
       <w:rPr>
         <w:rFonts w:ascii="Wingdings" w:hAnsi="Wingdings" w:hint="default"/>
@@ -5927,9 +6050,9 @@
       <w:lvlJc w:val="left"/>
       <w:pPr>
         <w:tabs>
-          <w:tab w:val="num" w:pos="5040"/>
-        </w:tabs>
-        <w:ind w:left="5040" w:hanging="360"/>
+          <w:tab w:val="num" w:pos="6120"/>
+        </w:tabs>
+        <w:ind w:left="6120" w:hanging="360"/>
       </w:pPr>
       <w:rPr>
         <w:rFonts w:ascii="Wingdings" w:hAnsi="Wingdings" w:hint="default"/>
@@ -5943,9 +6066,9 @@
       <w:lvlJc w:val="left"/>
       <w:pPr>
         <w:tabs>
-          <w:tab w:val="num" w:pos="5760"/>
-        </w:tabs>
-        <w:ind w:left="5760" w:hanging="360"/>
+          <w:tab w:val="num" w:pos="6840"/>
+        </w:tabs>
+        <w:ind w:left="6840" w:hanging="360"/>
       </w:pPr>
       <w:rPr>
         <w:rFonts w:ascii="Wingdings" w:hAnsi="Wingdings" w:hint="default"/>
@@ -5959,9 +6082,9 @@
       <w:lvlJc w:val="left"/>
       <w:pPr>
         <w:tabs>
-          <w:tab w:val="num" w:pos="6480"/>
-        </w:tabs>
-        <w:ind w:left="6480" w:hanging="360"/>
+          <w:tab w:val="num" w:pos="7560"/>
+        </w:tabs>
+        <w:ind w:left="7560" w:hanging="360"/>
       </w:pPr>
       <w:rPr>
         <w:rFonts w:ascii="Wingdings" w:hAnsi="Wingdings" w:hint="default"/>
@@ -10291,12 +10414,12 @@
     <w:rsid w:val="004B7522"/>
     <w:rsid w:val="004C5234"/>
     <w:rsid w:val="00702EA3"/>
+    <w:rsid w:val="0081083B"/>
     <w:rsid w:val="008244EF"/>
     <w:rsid w:val="008C3DB4"/>
     <w:rsid w:val="00A70F5C"/>
     <w:rsid w:val="00A92FED"/>
     <w:rsid w:val="00D71ED0"/>
-    <w:rsid w:val="00DF208A"/>
     <w:rsid w:val="00E714BE"/>
     <w:rsid w:val="00E85E18"/>
     <w:rsid w:val="00E87FC1"/>

</xml_diff>